<commit_message>
updates and render precourse guide
</commit_message>
<xml_diff>
--- a/modules/precourse/install_guide.docx
+++ b/modules/precourse/install_guide.docx
@@ -132,7 +132,7 @@
       </w:r>
     </w:p>
     <w:bookmarkEnd w:id="20"/>
-    <w:bookmarkStart w:id="25" w:name="preparation"/>
+    <w:bookmarkStart w:id="24" w:name="preparation"/>
     <w:p>
       <w:pPr>
         <w:pStyle w:val="Heading1"/>
@@ -156,6 +156,14 @@
       </w:pPr>
       <w:r>
         <w:t xml:space="preserve">There are five bundles of software that you will need to install. The first three are essential for this course, while the last two will become essential R companions once you start working with the program regularly:</w:t>
+      </w:r>
+    </w:p>
+    <w:p>
+      <w:pPr>
+        <w:pStyle w:val="BodyText"/>
+      </w:pPr>
+      <w:r>
+        <w:t xml:space="preserve">Essential for the Introduction to R course:</w:t>
       </w:r>
     </w:p>
     <w:p>
@@ -179,7 +187,7 @@
         <w:pStyle w:val="Compact"/>
       </w:pPr>
       <w:r>
-        <w:t xml:space="preserve">RStudio (this is a user-friendly</w:t>
+        <w:t xml:space="preserve">RStudio (this is a user-friendly interface for R - an</w:t>
       </w:r>
       <w:r>
         <w:t xml:space="preserve"> </w:t>
@@ -195,7 +203,7 @@
         <w:t xml:space="preserve"> </w:t>
       </w:r>
       <w:r>
-        <w:t xml:space="preserve">for R)</w:t>
+        <w:t xml:space="preserve">(IDE)</w:t>
       </w:r>
     </w:p>
     <w:p>
@@ -207,14 +215,22 @@
         <w:pStyle w:val="Compact"/>
       </w:pPr>
       <w:r>
-        <w:t xml:space="preserve">R packages (packages contain sets of functions that you will use in R)</w:t>
+        <w:t xml:space="preserve">R packages (packages contain sets of functions that you will use in R to do tasks)</w:t>
+      </w:r>
+    </w:p>
+    <w:p>
+      <w:pPr>
+        <w:pStyle w:val="FirstParagraph"/>
+      </w:pPr>
+      <w:r>
+        <w:t xml:space="preserve">Recommended for long-term R use:</w:t>
       </w:r>
     </w:p>
     <w:p>
       <w:pPr>
         <w:numPr>
           <w:ilvl w:val="0"/>
-          <w:numId w:val="1001"/>
+          <w:numId w:val="1002"/>
         </w:numPr>
         <w:pStyle w:val="Compact"/>
       </w:pPr>
@@ -226,7 +242,7 @@
       <w:pPr>
         <w:numPr>
           <w:ilvl w:val="0"/>
-          <w:numId w:val="1001"/>
+          <w:numId w:val="1002"/>
         </w:numPr>
         <w:pStyle w:val="Compact"/>
       </w:pPr>
@@ -300,7 +316,174 @@
       </w:r>
     </w:p>
     <w:bookmarkEnd w:id="23"/>
-    <w:bookmarkStart w:id="24" w:name="installation-order"/>
+    <w:bookmarkEnd w:id="24"/>
+    <w:bookmarkStart w:id="27" w:name="if-you-are-using-a-personal-computer"/>
+    <w:p>
+      <w:pPr>
+        <w:pStyle w:val="Heading1"/>
+      </w:pPr>
+      <w:r>
+        <w:t xml:space="preserve">If you are using a personal computer</w:t>
+      </w:r>
+    </w:p>
+    <w:p>
+      <w:pPr>
+        <w:pStyle w:val="FirstParagraph"/>
+      </w:pPr>
+      <w:r>
+        <w:t xml:space="preserve">If you will be using a personal computer for the course, the steps may be more simple than if you are using a</w:t>
+      </w:r>
+      <w:r>
+        <w:t xml:space="preserve"> </w:t>
+      </w:r>
+      <w:r>
+        <w:t xml:space="preserve">“</w:t>
+      </w:r>
+      <w:r>
+        <w:t xml:space="preserve">workplace</w:t>
+      </w:r>
+      <w:r>
+        <w:t xml:space="preserve">”</w:t>
+      </w:r>
+      <w:r>
+        <w:t xml:space="preserve"> </w:t>
+      </w:r>
+      <w:r>
+        <w:t xml:space="preserve">computer that has restrictions on what you can easily download.</w:t>
+      </w:r>
+    </w:p>
+    <w:p>
+      <w:pPr>
+        <w:pStyle w:val="BodyText"/>
+      </w:pPr>
+      <w:r>
+        <w:t xml:space="preserve">If using a personal computer for which you have administrator rights, simply install the latest versions of R</w:t>
+      </w:r>
+      <w:r>
+        <w:t xml:space="preserve"> </w:t>
+      </w:r>
+      <w:hyperlink r:id="rId25">
+        <w:r>
+          <w:rPr>
+            <w:rStyle w:val="Hyperlink"/>
+            <w:bCs/>
+            <w:b/>
+          </w:rPr>
+          <w:t xml:space="preserve">(from here)</w:t>
+        </w:r>
+      </w:hyperlink>
+      <w:r>
+        <w:t xml:space="preserve"> </w:t>
+      </w:r>
+      <w:r>
+        <w:t xml:space="preserve">and RStudio</w:t>
+      </w:r>
+      <w:r>
+        <w:t xml:space="preserve"> </w:t>
+      </w:r>
+      <w:hyperlink r:id="rId26">
+        <w:r>
+          <w:rPr>
+            <w:rStyle w:val="Hyperlink"/>
+            <w:bCs/>
+            <w:b/>
+          </w:rPr>
+          <w:t xml:space="preserve">(from here)</w:t>
+        </w:r>
+      </w:hyperlink>
+      <w:r>
+        <w:t xml:space="preserve"> </w:t>
+      </w:r>
+      <w:r>
+        <w:t xml:space="preserve">for your machine as you would normally install software, and into the default locations. You can see detailed instructions below, but realize that they contain steps that written primarily to assist people using workplace computers, such as manually creating a folder called</w:t>
+      </w:r>
+      <w:r>
+        <w:t xml:space="preserve"> </w:t>
+      </w:r>
+      <w:r>
+        <w:t xml:space="preserve">“</w:t>
+      </w:r>
+      <w:r>
+        <w:t xml:space="preserve">R</w:t>
+      </w:r>
+      <w:r>
+        <w:t xml:space="preserve">”</w:t>
+      </w:r>
+      <w:r>
+        <w:t xml:space="preserve"> </w:t>
+      </w:r>
+      <w:r>
+        <w:t xml:space="preserve">and directing the installations there.</w:t>
+      </w:r>
+    </w:p>
+    <w:p>
+      <w:pPr>
+        <w:pStyle w:val="BodyText"/>
+      </w:pPr>
+      <w:r>
+        <w:t xml:space="preserve">After installing these two software, R and RStudio, follow the instructions in the</w:t>
+      </w:r>
+      <w:r>
+        <w:t xml:space="preserve"> </w:t>
+      </w:r>
+      <w:r>
+        <w:t xml:space="preserve">“</w:t>
+      </w:r>
+      <w:r>
+        <w:t xml:space="preserve">R Packages</w:t>
+      </w:r>
+      <w:r>
+        <w:t xml:space="preserve">”</w:t>
+      </w:r>
+      <w:r>
+        <w:t xml:space="preserve"> </w:t>
+      </w:r>
+      <w:r>
+        <w:t xml:space="preserve">section below. Within RStudio, you will run an R script (a file with code) provided by us that will automatically install the necessary R packages for the course.</w:t>
+      </w:r>
+    </w:p>
+    <w:bookmarkEnd w:id="27"/>
+    <w:bookmarkStart w:id="34" w:name="X270254994d37c8eea00d0630f803a995de78640"/>
+    <w:p>
+      <w:pPr>
+        <w:pStyle w:val="Heading1"/>
+      </w:pPr>
+      <w:r>
+        <w:t xml:space="preserve">Notes about permissions and network drives</w:t>
+      </w:r>
+    </w:p>
+    <w:p>
+      <w:pPr>
+        <w:pStyle w:val="FirstParagraph"/>
+      </w:pPr>
+      <w:r>
+        <w:t xml:space="preserve">Many workplaces have restrictions on computers and other devices, to prevent installation of malicious or virus-contaminated software. Unfortunately, this can often place restrictions on the download and installation of work-related software too.</w:t>
+      </w:r>
+    </w:p>
+    <w:p>
+      <w:pPr>
+        <w:pStyle w:val="BodyText"/>
+      </w:pPr>
+      <w:r>
+        <w:t xml:space="preserve">At the most basic level of restriction, installing a program from an executable file in the</w:t>
+      </w:r>
+      <w:r>
+        <w:t xml:space="preserve"> </w:t>
+      </w:r>
+      <w:r>
+        <w:rPr>
+          <w:rStyle w:val="VerbatimChar"/>
+        </w:rPr>
+        <w:t xml:space="preserve">Programs</w:t>
+      </w:r>
+      <w:r>
+        <w:t xml:space="preserve"> </w:t>
+      </w:r>
+      <w:r>
+        <w:t xml:space="preserve">folder on a PC will require that you log in as an administrator before proceeding.</w:t>
+      </w:r>
+    </w:p>
+    <w:bookmarkStart w:id="28" w:name="installation-order"/>
     <w:p>
       <w:pPr>
         <w:pStyle w:val="Heading2"/>
@@ -315,348 +498,6 @@
       </w:pPr>
       <w:r>
         <w:t xml:space="preserve">You will need to install everything in the following order:</w:t>
-      </w:r>
-    </w:p>
-    <w:p>
-      <w:pPr>
-        <w:numPr>
-          <w:ilvl w:val="0"/>
-          <w:numId w:val="1002"/>
-        </w:numPr>
-        <w:pStyle w:val="Compact"/>
-      </w:pPr>
-      <w:r>
-        <w:t xml:space="preserve">Create a folder called</w:t>
-      </w:r>
-      <w:r>
-        <w:t xml:space="preserve"> </w:t>
-      </w:r>
-      <w:r>
-        <w:rPr>
-          <w:rStyle w:val="VerbatimChar"/>
-        </w:rPr>
-        <w:t xml:space="preserve">R</w:t>
-      </w:r>
-      <w:r>
-        <w:t xml:space="preserve"> </w:t>
-      </w:r>
-      <w:r>
-        <w:t xml:space="preserve">in the</w:t>
-      </w:r>
-      <w:r>
-        <w:t xml:space="preserve"> </w:t>
-      </w:r>
-      <w:r>
-        <w:rPr>
-          <w:rStyle w:val="VerbatimChar"/>
-        </w:rPr>
-        <w:t xml:space="preserve">My documents</w:t>
-      </w:r>
-      <w:r>
-        <w:t xml:space="preserve"> </w:t>
-      </w:r>
-      <w:r>
-        <w:t xml:space="preserve">folder on your computer</w:t>
-      </w:r>
-      <w:r>
-        <w:br/>
-      </w:r>
-    </w:p>
-    <w:p>
-      <w:pPr>
-        <w:numPr>
-          <w:ilvl w:val="0"/>
-          <w:numId w:val="1002"/>
-        </w:numPr>
-        <w:pStyle w:val="Compact"/>
-      </w:pPr>
-      <w:r>
-        <w:t xml:space="preserve">Install the R program in this folder</w:t>
-      </w:r>
-    </w:p>
-    <w:p>
-      <w:pPr>
-        <w:numPr>
-          <w:ilvl w:val="0"/>
-          <w:numId w:val="1002"/>
-        </w:numPr>
-        <w:pStyle w:val="Compact"/>
-      </w:pPr>
-      <w:r>
-        <w:t xml:space="preserve">Unzip RStudio in the same folder</w:t>
-      </w:r>
-    </w:p>
-    <w:p>
-      <w:pPr>
-        <w:numPr>
-          <w:ilvl w:val="0"/>
-          <w:numId w:val="1002"/>
-        </w:numPr>
-        <w:pStyle w:val="Compact"/>
-      </w:pPr>
-      <w:r>
-        <w:t xml:space="preserve">Create a short-cut to</w:t>
-      </w:r>
-      <w:r>
-        <w:t xml:space="preserve"> </w:t>
-      </w:r>
-      <w:r>
-        <w:rPr>
-          <w:rStyle w:val="VerbatimChar"/>
-        </w:rPr>
-        <w:t xml:space="preserve">RStudio.exe</w:t>
-      </w:r>
-      <w:r>
-        <w:t xml:space="preserve"> </w:t>
-      </w:r>
-      <w:r>
-        <w:t xml:space="preserve">in the task bar or on your desktop</w:t>
-      </w:r>
-    </w:p>
-    <w:p>
-      <w:pPr>
-        <w:numPr>
-          <w:ilvl w:val="0"/>
-          <w:numId w:val="1002"/>
-        </w:numPr>
-        <w:pStyle w:val="Compact"/>
-      </w:pPr>
-      <w:r>
-        <w:t xml:space="preserve">Open RStudio and follow the instructions below to install the necessary packages.</w:t>
-      </w:r>
-    </w:p>
-    <w:bookmarkEnd w:id="24"/>
-    <w:bookmarkEnd w:id="25"/>
-    <w:bookmarkStart w:id="31" w:name="permissions-and-network-drives"/>
-    <w:p>
-      <w:pPr>
-        <w:pStyle w:val="Heading1"/>
-      </w:pPr>
-      <w:r>
-        <w:t xml:space="preserve">Permissions and Network drives</w:t>
-      </w:r>
-    </w:p>
-    <w:p>
-      <w:pPr>
-        <w:pStyle w:val="FirstParagraph"/>
-      </w:pPr>
-      <w:r>
-        <w:t xml:space="preserve">Many workplaces have restrictions on computers and other devices, to prevent installation of malicious or virus-contaminated software. Unfortunately, this can often place restrictions on the download and installation of work-related software too.</w:t>
-      </w:r>
-    </w:p>
-    <w:p>
-      <w:pPr>
-        <w:pStyle w:val="BodyText"/>
-      </w:pPr>
-      <w:r>
-        <w:t xml:space="preserve">At the most basic level of restriction, installing a program from an executable file in the</w:t>
-      </w:r>
-      <w:r>
-        <w:t xml:space="preserve"> </w:t>
-      </w:r>
-      <w:r>
-        <w:rPr>
-          <w:rStyle w:val="VerbatimChar"/>
-        </w:rPr>
-        <w:t xml:space="preserve">Programs</w:t>
-      </w:r>
-      <w:r>
-        <w:t xml:space="preserve"> </w:t>
-      </w:r>
-      <w:r>
-        <w:t xml:space="preserve">folder on a PC will require that you log in as an administrator before proceeding.</w:t>
-      </w:r>
-    </w:p>
-    <w:bookmarkStart w:id="26" w:name="X59743480406ff9d853bbc977c1c668f9a1c31df"/>
-    <w:p>
-      <w:pPr>
-        <w:pStyle w:val="Heading2"/>
-      </w:pPr>
-      <w:r>
-        <w:t xml:space="preserve">Installing R without administrator rights:</w:t>
-      </w:r>
-    </w:p>
-    <w:p>
-      <w:pPr>
-        <w:pStyle w:val="FirstParagraph"/>
-      </w:pPr>
-      <w:r>
-        <w:t xml:space="preserve">Fortunately, as many R users face this problem, it is possible to install R in the</w:t>
-      </w:r>
-      <w:r>
-        <w:t xml:space="preserve"> </w:t>
-      </w:r>
-      <w:r>
-        <w:rPr>
-          <w:rStyle w:val="VerbatimChar"/>
-        </w:rPr>
-        <w:t xml:space="preserve">My documents</w:t>
-      </w:r>
-      <w:r>
-        <w:t xml:space="preserve"> </w:t>
-      </w:r>
-      <w:r>
-        <w:t xml:space="preserve">folder on your computer instead. This is a folder that you have personal access to and does not require administrator rights. The file path to this folder on a PC will be something like this:</w:t>
-      </w:r>
-    </w:p>
-    <w:p>
-      <w:pPr>
-        <w:pStyle w:val="SourceCode"/>
-      </w:pPr>
-      <w:r>
-        <w:rPr>
-          <w:rStyle w:val="NormalTok"/>
-        </w:rPr>
-        <w:t xml:space="preserve">C</w:t>
-      </w:r>
-      <w:r>
-        <w:rPr>
-          <w:rStyle w:val="SpecialCharTok"/>
-        </w:rPr>
-        <w:t xml:space="preserve">:</w:t>
-      </w:r>
-      <w:r>
-        <w:rPr>
-          <w:rStyle w:val="NormalTok"/>
-        </w:rPr>
-        <w:t xml:space="preserve">\Users\your_username\Documents</w:t>
-      </w:r>
-    </w:p>
-    <w:p>
-      <w:pPr>
-        <w:pStyle w:val="FirstParagraph"/>
-      </w:pPr>
-      <w:r>
-        <w:t xml:space="preserve">We suggest you create a new folder called</w:t>
-      </w:r>
-      <w:r>
-        <w:t xml:space="preserve"> </w:t>
-      </w:r>
-      <w:r>
-        <w:rPr>
-          <w:rStyle w:val="VerbatimChar"/>
-        </w:rPr>
-        <w:t xml:space="preserve">R</w:t>
-      </w:r>
-      <w:r>
-        <w:t xml:space="preserve"> </w:t>
-      </w:r>
-      <w:r>
-        <w:t xml:space="preserve">in this location and install R, RStudio and any other R-related software there. Installing them in the same folder will ensure that RStudio is able to</w:t>
-      </w:r>
-      <w:r>
-        <w:t xml:space="preserve"> </w:t>
-      </w:r>
-      <w:r>
-        <w:t xml:space="preserve">‘</w:t>
-      </w:r>
-      <w:r>
-        <w:t xml:space="preserve">find</w:t>
-      </w:r>
-      <w:r>
-        <w:t xml:space="preserve">’</w:t>
-      </w:r>
-      <w:r>
-        <w:t xml:space="preserve"> </w:t>
-      </w:r>
-      <w:r>
-        <w:t xml:space="preserve">R (it will not work without it).</w:t>
-      </w:r>
-    </w:p>
-    <w:bookmarkEnd w:id="26"/>
-    <w:bookmarkStart w:id="27" w:name="X0e8ddbbd72711c116e668557ec77728afe4ba51"/>
-    <w:p>
-      <w:pPr>
-        <w:pStyle w:val="Heading2"/>
-      </w:pPr>
-      <w:r>
-        <w:t xml:space="preserve">Installing RStudio without administrator rights:</w:t>
-      </w:r>
-    </w:p>
-    <w:p>
-      <w:pPr>
-        <w:pStyle w:val="FirstParagraph"/>
-      </w:pPr>
-      <w:r>
-        <w:t xml:space="preserve">RStudio requires a different approach as the default setting for the installer is to install it in the</w:t>
-      </w:r>
-      <w:r>
-        <w:t xml:space="preserve"> </w:t>
-      </w:r>
-      <w:r>
-        <w:rPr>
-          <w:rStyle w:val="VerbatimChar"/>
-        </w:rPr>
-        <w:t xml:space="preserve">Program files</w:t>
-      </w:r>
-      <w:r>
-        <w:t xml:space="preserve"> </w:t>
-      </w:r>
-      <w:r>
-        <w:t xml:space="preserve">folder. Fortunately, as again this is a problem many people face, RStudio is available to download in several different formats. The format which will work best if you don’t have administrator rights is the</w:t>
-      </w:r>
-      <w:r>
-        <w:t xml:space="preserve"> </w:t>
-      </w:r>
-      <w:r>
-        <w:rPr>
-          <w:rStyle w:val="VerbatimChar"/>
-        </w:rPr>
-        <w:t xml:space="preserve">.zip</w:t>
-      </w:r>
-      <w:r>
-        <w:t xml:space="preserve"> </w:t>
-      </w:r>
-      <w:r>
-        <w:t xml:space="preserve">file. This is actually a pre-compiled, compressed version of RStudio which is ready to use once unzipped. You can use</w:t>
-      </w:r>
-      <w:r>
-        <w:t xml:space="preserve"> </w:t>
-      </w:r>
-      <w:r>
-        <w:rPr>
-          <w:rStyle w:val="VerbatimChar"/>
-        </w:rPr>
-        <w:t xml:space="preserve">7-zip</w:t>
-      </w:r>
-      <w:r>
-        <w:t xml:space="preserve"> </w:t>
-      </w:r>
-      <w:r>
-        <w:t xml:space="preserve">or any other unzip program to unzip it.</w:t>
-      </w:r>
-    </w:p>
-    <w:bookmarkEnd w:id="27"/>
-    <w:bookmarkStart w:id="28" w:name="caveats"/>
-    <w:p>
-      <w:pPr>
-        <w:pStyle w:val="Heading2"/>
-      </w:pPr>
-      <w:r>
-        <w:t xml:space="preserve">Caveats:</w:t>
-      </w:r>
-    </w:p>
-    <w:p>
-      <w:pPr>
-        <w:pStyle w:val="FirstParagraph"/>
-      </w:pPr>
-      <w:r>
-        <w:t xml:space="preserve">Installing programs outside the</w:t>
-      </w:r>
-      <w:r>
-        <w:t xml:space="preserve"> </w:t>
-      </w:r>
-      <w:r>
-        <w:rPr>
-          <w:rStyle w:val="VerbatimChar"/>
-        </w:rPr>
-        <w:t xml:space="preserve">Program files</w:t>
-      </w:r>
-      <w:r>
-        <w:t xml:space="preserve"> </w:t>
-      </w:r>
-      <w:r>
-        <w:t xml:space="preserve">folder on a PC means that certain features which would automatically be activated need to be performed manually. The two main ones are listed below:</w:t>
       </w:r>
     </w:p>
     <w:p>
@@ -668,7 +509,40 @@
         <w:pStyle w:val="Compact"/>
       </w:pPr>
       <w:r>
-        <w:t xml:space="preserve">Putting a link to RStudio in the start menu, task bar, or desktop</w:t>
+        <w:t xml:space="preserve">Create a folder called</w:t>
+      </w:r>
+      <w:r>
+        <w:t xml:space="preserve"> </w:t>
+      </w:r>
+      <w:r>
+        <w:rPr>
+          <w:rStyle w:val="VerbatimChar"/>
+        </w:rPr>
+        <w:t xml:space="preserve">R</w:t>
+      </w:r>
+      <w:r>
+        <w:t xml:space="preserve"> </w:t>
+      </w:r>
+      <w:r>
+        <w:t xml:space="preserve">in the</w:t>
+      </w:r>
+      <w:r>
+        <w:t xml:space="preserve"> </w:t>
+      </w:r>
+      <w:r>
+        <w:rPr>
+          <w:rStyle w:val="VerbatimChar"/>
+        </w:rPr>
+        <w:t xml:space="preserve">My documents</w:t>
+      </w:r>
+      <w:r>
+        <w:t xml:space="preserve"> </w:t>
+      </w:r>
+      <w:r>
+        <w:t xml:space="preserve">folder on your computer</w:t>
+      </w:r>
+      <w:r>
+        <w:br/>
       </w:r>
     </w:p>
     <w:p>
@@ -680,7 +554,68 @@
         <w:pStyle w:val="Compact"/>
       </w:pPr>
       <w:r>
-        <w:t xml:space="preserve">Associating file endings with RStudio</w:t>
+        <w:t xml:space="preserve">Install the R program in this folder</w:t>
+      </w:r>
+    </w:p>
+    <w:p>
+      <w:pPr>
+        <w:numPr>
+          <w:ilvl w:val="0"/>
+          <w:numId w:val="1003"/>
+        </w:numPr>
+        <w:pStyle w:val="Compact"/>
+      </w:pPr>
+      <w:r>
+        <w:t xml:space="preserve">Unzip RStudio in the same folder</w:t>
+      </w:r>
+    </w:p>
+    <w:p>
+      <w:pPr>
+        <w:numPr>
+          <w:ilvl w:val="0"/>
+          <w:numId w:val="1003"/>
+        </w:numPr>
+        <w:pStyle w:val="Compact"/>
+      </w:pPr>
+      <w:r>
+        <w:t xml:space="preserve">Create a short-cut to</w:t>
+      </w:r>
+      <w:r>
+        <w:t xml:space="preserve"> </w:t>
+      </w:r>
+      <w:r>
+        <w:rPr>
+          <w:rStyle w:val="VerbatimChar"/>
+        </w:rPr>
+        <w:t xml:space="preserve">RStudio.exe</w:t>
+      </w:r>
+      <w:r>
+        <w:t xml:space="preserve"> </w:t>
+      </w:r>
+      <w:r>
+        <w:t xml:space="preserve">in the task bar or on your desktop</w:t>
+      </w:r>
+    </w:p>
+    <w:p>
+      <w:pPr>
+        <w:numPr>
+          <w:ilvl w:val="0"/>
+          <w:numId w:val="1003"/>
+        </w:numPr>
+        <w:pStyle w:val="Compact"/>
+      </w:pPr>
+      <w:r>
+        <w:t xml:space="preserve">Open RStudio and follow the instructions below to install the necessary packages.</w:t>
+      </w:r>
+    </w:p>
+    <w:bookmarkEnd w:id="28"/>
+    <w:bookmarkStart w:id="29" w:name="X59743480406ff9d853bbc977c1c668f9a1c31df"/>
+    <w:p>
+      <w:pPr>
+        <w:pStyle w:val="Heading2"/>
+      </w:pPr>
+      <w:r>
+        <w:t xml:space="preserve">Installing R without administrator rights:</w:t>
       </w:r>
     </w:p>
     <w:p>
@@ -688,17 +623,96 @@
         <w:pStyle w:val="FirstParagraph"/>
       </w:pPr>
       <w:r>
-        <w:t xml:space="preserve">The instructions below explain how to adjust these settings manually.</w:t>
-      </w:r>
-    </w:p>
-    <w:bookmarkEnd w:id="28"/>
-    <w:bookmarkStart w:id="29" w:name="Xa30e83b30e1e1a7ea47eae5e13c0393d11bc044"/>
+        <w:t xml:space="preserve">Fortunately, as many R users face this problem, it is possible to install R in the</w:t>
+      </w:r>
+      <w:r>
+        <w:t xml:space="preserve"> </w:t>
+      </w:r>
+      <w:r>
+        <w:rPr>
+          <w:rStyle w:val="VerbatimChar"/>
+        </w:rPr>
+        <w:t xml:space="preserve">My documents</w:t>
+      </w:r>
+      <w:r>
+        <w:t xml:space="preserve"> </w:t>
+      </w:r>
+      <w:r>
+        <w:t xml:space="preserve">folder on your computer instead. This is a folder that you have personal access to and does not require administrator rights. The file path to this folder on a PC will be something like this:</w:t>
+      </w:r>
+    </w:p>
+    <w:p>
+      <w:pPr>
+        <w:pStyle w:val="SourceCode"/>
+      </w:pPr>
+      <w:r>
+        <w:rPr>
+          <w:rStyle w:val="NormalTok"/>
+        </w:rPr>
+        <w:t xml:space="preserve">C</w:t>
+      </w:r>
+      <w:r>
+        <w:rPr>
+          <w:rStyle w:val="SpecialCharTok"/>
+        </w:rPr>
+        <w:t xml:space="preserve">:</w:t>
+      </w:r>
+      <w:r>
+        <w:rPr>
+          <w:rStyle w:val="NormalTok"/>
+        </w:rPr>
+        <w:t xml:space="preserve">\Users\your_username\Documents</w:t>
+      </w:r>
+    </w:p>
+    <w:p>
+      <w:pPr>
+        <w:pStyle w:val="FirstParagraph"/>
+      </w:pPr>
+      <w:r>
+        <w:t xml:space="preserve">We suggest you create a new folder called</w:t>
+      </w:r>
+      <w:r>
+        <w:t xml:space="preserve"> </w:t>
+      </w:r>
+      <w:r>
+        <w:rPr>
+          <w:rStyle w:val="VerbatimChar"/>
+        </w:rPr>
+        <w:t xml:space="preserve">R</w:t>
+      </w:r>
+      <w:r>
+        <w:t xml:space="preserve"> </w:t>
+      </w:r>
+      <w:r>
+        <w:t xml:space="preserve">in this location and install R, RStudio and any other R-related software there. Installing them in the same folder will ensure that RStudio is able to</w:t>
+      </w:r>
+      <w:r>
+        <w:t xml:space="preserve"> </w:t>
+      </w:r>
+      <w:r>
+        <w:t xml:space="preserve">‘</w:t>
+      </w:r>
+      <w:r>
+        <w:t xml:space="preserve">find</w:t>
+      </w:r>
+      <w:r>
+        <w:t xml:space="preserve">’</w:t>
+      </w:r>
+      <w:r>
+        <w:t xml:space="preserve"> </w:t>
+      </w:r>
+      <w:r>
+        <w:t xml:space="preserve">R (it will not work without it).</w:t>
+      </w:r>
+    </w:p>
+    <w:bookmarkEnd w:id="29"/>
+    <w:bookmarkStart w:id="30" w:name="X0e8ddbbd72711c116e668557ec77728afe4ba51"/>
     <w:p>
       <w:pPr>
         <w:pStyle w:val="Heading2"/>
       </w:pPr>
       <w:r>
-        <w:t xml:space="preserve">What if I can’t even download R or RStudio?</w:t>
+        <w:t xml:space="preserve">Installing RStudio without administrator rights:</w:t>
       </w:r>
     </w:p>
     <w:p>
@@ -706,7 +720,7 @@
         <w:pStyle w:val="FirstParagraph"/>
       </w:pPr>
       <w:r>
-        <w:t xml:space="preserve">Some IT restrictions are even more limiting in that they will detect attempts to download</w:t>
+        <w:t xml:space="preserve">RStudio requires a different approach as the default setting for the installer is to install it in the</w:t>
       </w:r>
       <w:r>
         <w:t xml:space="preserve"> </w:t>
@@ -715,13 +729,13 @@
         <w:rPr>
           <w:rStyle w:val="VerbatimChar"/>
         </w:rPr>
-        <w:t xml:space="preserve">.exe</w:t>
-      </w:r>
-      <w:r>
-        <w:t xml:space="preserve"> </w:t>
-      </w:r>
-      <w:r>
-        <w:t xml:space="preserve">and</w:t>
+        <w:t xml:space="preserve">Program files</w:t>
+      </w:r>
+      <w:r>
+        <w:t xml:space="preserve"> </w:t>
+      </w:r>
+      <w:r>
+        <w:t xml:space="preserve">folder. Fortunately, as again this is a problem many people face, RStudio is available to download in several different formats. The format which will work best if you don’t have administrator rights is the</w:t>
       </w:r>
       <w:r>
         <w:t xml:space="preserve"> </w:t>
@@ -736,49 +750,32 @@
         <w:t xml:space="preserve"> </w:t>
       </w:r>
       <w:r>
-        <w:t xml:space="preserve">files from your web browser and block them. If this happens to you, in the first instance try a different browser (e.g. try Google Chrome instead of Microsoft Edge). If that doesn’t help, it is advisable to contact your IT department and ask them to help you install R and RStudio. If possible, ask a colleague who already uses R in your institution if there are any specific requirements that need to accompany your IT request.</w:t>
-      </w:r>
-    </w:p>
-    <w:p>
-      <w:pPr>
-        <w:pStyle w:val="BodyText"/>
-      </w:pPr>
-      <w:r>
-        <w:t xml:space="preserve">It is worth noting that when this level of restriction is applied, large institutions often have a</w:t>
-      </w:r>
-      <w:r>
-        <w:t xml:space="preserve"> </w:t>
-      </w:r>
-      <w:r>
-        <w:rPr>
-          <w:bCs/>
-          <w:b/>
-        </w:rPr>
-        <w:t xml:space="preserve">software download center</w:t>
-      </w:r>
-      <w:r>
-        <w:t xml:space="preserve"> </w:t>
-      </w:r>
-      <w:r>
-        <w:t xml:space="preserve">where you can download and install popular work software that has been pre-approved. R and RStudio are increasingly being included in these download centers, but be aware that they may not have the latest version. R and RStudio are regularly being updated and improved, and new versions with major revisions come out every 6 months or so. For this reason, it is advisable to contact your IT department and ensure that the latest versions are in the software download center before installing. This is a consideration for updating R too.</w:t>
-      </w:r>
-    </w:p>
-    <w:p>
-      <w:pPr>
-        <w:pStyle w:val="BodyText"/>
-      </w:pPr>
-      <w:r>
-        <w:t xml:space="preserve">If you have difficulties accessing IT support, as an interim measure you could download R and RStudio on an non-work computer and transfer them to your work computer on a USB. Be aware, however, that some systems may still stop R from installing with this method.</w:t>
-      </w:r>
-    </w:p>
-    <w:bookmarkEnd w:id="29"/>
-    <w:bookmarkStart w:id="30" w:name="rstudio-on-a-server"/>
+        <w:t xml:space="preserve">file. This is actually a pre-compiled, compressed version of RStudio which is ready to use once unzipped. You can use</w:t>
+      </w:r>
+      <w:r>
+        <w:t xml:space="preserve"> </w:t>
+      </w:r>
+      <w:r>
+        <w:rPr>
+          <w:rStyle w:val="VerbatimChar"/>
+        </w:rPr>
+        <w:t xml:space="preserve">7-zip</w:t>
+      </w:r>
+      <w:r>
+        <w:t xml:space="preserve"> </w:t>
+      </w:r>
+      <w:r>
+        <w:t xml:space="preserve">or any other unzip program to unzip it.</w:t>
+      </w:r>
+    </w:p>
+    <w:bookmarkEnd w:id="30"/>
+    <w:bookmarkStart w:id="31" w:name="caveats"/>
     <w:p>
       <w:pPr>
         <w:pStyle w:val="Heading2"/>
       </w:pPr>
       <w:r>
-        <w:t xml:space="preserve">RStudio on a server:</w:t>
+        <w:t xml:space="preserve">Caveats:</w:t>
       </w:r>
     </w:p>
     <w:p>
@@ -786,7 +783,22 @@
         <w:pStyle w:val="FirstParagraph"/>
       </w:pPr>
       <w:r>
-        <w:t xml:space="preserve">Some institutions may make R and RStudio available to you on a central server. The idea behind this is that R and RStudio are then available to everyone. There are some caveats to this however:</w:t>
+        <w:t xml:space="preserve">Installing programs outside the</w:t>
+      </w:r>
+      <w:r>
+        <w:t xml:space="preserve"> </w:t>
+      </w:r>
+      <w:r>
+        <w:rPr>
+          <w:rStyle w:val="VerbatimChar"/>
+        </w:rPr>
+        <w:t xml:space="preserve">Program files</w:t>
+      </w:r>
+      <w:r>
+        <w:t xml:space="preserve"> </w:t>
+      </w:r>
+      <w:r>
+        <w:t xml:space="preserve">folder on a PC means that certain features which would automatically be activated need to be performed manually. The two main ones are listed below:</w:t>
       </w:r>
     </w:p>
     <w:p>
@@ -798,7 +810,7 @@
         <w:pStyle w:val="Compact"/>
       </w:pPr>
       <w:r>
-        <w:t xml:space="preserve">If you are offline due to poor or no internet connection, you will not be able to use R</w:t>
+        <w:t xml:space="preserve">Putting a link to RStudio in the start menu, task bar, or desktop</w:t>
       </w:r>
     </w:p>
     <w:p>
@@ -810,18 +822,148 @@
         <w:pStyle w:val="Compact"/>
       </w:pPr>
       <w:r>
-        <w:t xml:space="preserve">The R and RStudio versions available on the server may not be the latest ones</w:t>
+        <w:t xml:space="preserve">Associating file endings with RStudio</w:t>
+      </w:r>
+    </w:p>
+    <w:p>
+      <w:pPr>
+        <w:pStyle w:val="FirstParagraph"/>
+      </w:pPr>
+      <w:r>
+        <w:t xml:space="preserve">The instructions below explain how to adjust these settings manually.</w:t>
+      </w:r>
+    </w:p>
+    <w:bookmarkEnd w:id="31"/>
+    <w:bookmarkStart w:id="32" w:name="Xa30e83b30e1e1a7ea47eae5e13c0393d11bc044"/>
+    <w:p>
+      <w:pPr>
+        <w:pStyle w:val="Heading2"/>
+      </w:pPr>
+      <w:r>
+        <w:t xml:space="preserve">What if I can’t even download R or RStudio?</w:t>
+      </w:r>
+    </w:p>
+    <w:p>
+      <w:pPr>
+        <w:pStyle w:val="FirstParagraph"/>
+      </w:pPr>
+      <w:r>
+        <w:t xml:space="preserve">Some IT restrictions are even more limiting in that they will detect attempts to download</w:t>
+      </w:r>
+      <w:r>
+        <w:t xml:space="preserve"> </w:t>
+      </w:r>
+      <w:r>
+        <w:rPr>
+          <w:rStyle w:val="VerbatimChar"/>
+        </w:rPr>
+        <w:t xml:space="preserve">.exe</w:t>
+      </w:r>
+      <w:r>
+        <w:t xml:space="preserve"> </w:t>
+      </w:r>
+      <w:r>
+        <w:t xml:space="preserve">and</w:t>
+      </w:r>
+      <w:r>
+        <w:t xml:space="preserve"> </w:t>
+      </w:r>
+      <w:r>
+        <w:rPr>
+          <w:rStyle w:val="VerbatimChar"/>
+        </w:rPr>
+        <w:t xml:space="preserve">.zip</w:t>
+      </w:r>
+      <w:r>
+        <w:t xml:space="preserve"> </w:t>
+      </w:r>
+      <w:r>
+        <w:t xml:space="preserve">files from your web browser and block them. If this happens to you, in the first instance try a different browser (e.g. try Google Chrome instead of Microsoft Edge). If that doesn’t help, it is advisable to contact your IT department and ask them to help you install R and RStudio. If possible, ask a colleague who already uses R in your institution if there are any specific requirements that need to accompany your IT request.</w:t>
+      </w:r>
+    </w:p>
+    <w:p>
+      <w:pPr>
+        <w:pStyle w:val="BodyText"/>
+      </w:pPr>
+      <w:r>
+        <w:t xml:space="preserve">It is worth noting that when this level of restriction is applied, large institutions often have a</w:t>
+      </w:r>
+      <w:r>
+        <w:t xml:space="preserve"> </w:t>
+      </w:r>
+      <w:r>
+        <w:rPr>
+          <w:bCs/>
+          <w:b/>
+        </w:rPr>
+        <w:t xml:space="preserve">software download center</w:t>
+      </w:r>
+      <w:r>
+        <w:t xml:space="preserve"> </w:t>
+      </w:r>
+      <w:r>
+        <w:t xml:space="preserve">where you can download and install popular work software that has been pre-approved. R and RStudio are increasingly being included in these download centers, but be aware that they may not have the latest version. R and RStudio are regularly being updated and improved, and new versions with major revisions come out every 6 months or so. For this reason, it is advisable to contact your IT department and ensure that the latest versions are in the software download center before installing. This is a consideration for updating R too.</w:t>
+      </w:r>
+    </w:p>
+    <w:p>
+      <w:pPr>
+        <w:pStyle w:val="BodyText"/>
+      </w:pPr>
+      <w:r>
+        <w:t xml:space="preserve">If you have difficulties accessing IT support, as an interim measure you could download R and RStudio on an non-work computer and transfer them to your work computer on a USB. Be aware, however, that some systems may still stop R from installing with this method.</w:t>
+      </w:r>
+    </w:p>
+    <w:bookmarkEnd w:id="32"/>
+    <w:bookmarkStart w:id="33" w:name="rstudio-on-a-server"/>
+    <w:p>
+      <w:pPr>
+        <w:pStyle w:val="Heading2"/>
+      </w:pPr>
+      <w:r>
+        <w:t xml:space="preserve">RStudio on a server:</w:t>
+      </w:r>
+    </w:p>
+    <w:p>
+      <w:pPr>
+        <w:pStyle w:val="FirstParagraph"/>
+      </w:pPr>
+      <w:r>
+        <w:t xml:space="preserve">Some institutions may make R and RStudio available to you on a central server. The idea behind this is that R and RStudio are then available to everyone. There are some caveats to this however:</w:t>
       </w:r>
     </w:p>
     <w:p>
       <w:pPr>
         <w:numPr>
           <w:ilvl w:val="0"/>
-          <w:numId w:val="1004"/>
+          <w:numId w:val="1005"/>
         </w:numPr>
         <w:pStyle w:val="Compact"/>
       </w:pPr>
       <w:r>
+        <w:t xml:space="preserve">If you are offline due to poor or no internet connection, you will not be able to use R</w:t>
+      </w:r>
+    </w:p>
+    <w:p>
+      <w:pPr>
+        <w:numPr>
+          <w:ilvl w:val="0"/>
+          <w:numId w:val="1005"/>
+        </w:numPr>
+        <w:pStyle w:val="Compact"/>
+      </w:pPr>
+      <w:r>
+        <w:t xml:space="preserve">The R and RStudio versions available on the server may not be the latest ones</w:t>
+      </w:r>
+    </w:p>
+    <w:p>
+      <w:pPr>
+        <w:numPr>
+          <w:ilvl w:val="0"/>
+          <w:numId w:val="1005"/>
+        </w:numPr>
+        <w:pStyle w:val="Compact"/>
+      </w:pPr>
+      <w:r>
         <w:t xml:space="preserve">You may not have rights (or have limited rights) to install R packages on the server</w:t>
       </w:r>
     </w:p>
@@ -833,9 +975,9 @@
         <w:t xml:space="preserve">If this is your situation, it is advisable to contact your IT department and ask them to help you install R and RStudio on your own PC. This will give you more flexibility and you can work off-line. However if in the future you plan to analyse very large data sets, R on a server may be more appropriate as extra memory can be allocated.</w:t>
       </w:r>
     </w:p>
-    <w:bookmarkEnd w:id="30"/>
-    <w:bookmarkEnd w:id="31"/>
-    <w:bookmarkStart w:id="32" w:name="detailed-installation-instructions"/>
+    <w:bookmarkEnd w:id="33"/>
+    <w:bookmarkEnd w:id="34"/>
+    <w:bookmarkStart w:id="35" w:name="detailed-installation-instructions"/>
     <w:p>
       <w:pPr>
         <w:pStyle w:val="Heading1"/>
@@ -852,8 +994,8 @@
         <w:t xml:space="preserve">Step-by-step installation instructions have been provided below, along with some screenshots.</w:t>
       </w:r>
     </w:p>
-    <w:bookmarkEnd w:id="32"/>
-    <w:bookmarkStart w:id="47" w:name="r"/>
+    <w:bookmarkEnd w:id="35"/>
+    <w:bookmarkStart w:id="71" w:name="r"/>
     <w:p>
       <w:pPr>
         <w:pStyle w:val="Heading1"/>
@@ -862,7 +1004,7 @@
         <w:t xml:space="preserve">R</w:t>
       </w:r>
     </w:p>
-    <w:bookmarkStart w:id="37" w:name="downloading-r"/>
+    <w:bookmarkStart w:id="45" w:name="downloading-r"/>
     <w:p>
       <w:pPr>
         <w:pStyle w:val="Heading2"/>
@@ -881,7 +1023,7 @@
       <w:r>
         <w:t xml:space="preserve"> </w:t>
       </w:r>
-      <w:hyperlink r:id="rId33">
+      <w:hyperlink r:id="rId25">
         <w:r>
           <w:rPr>
             <w:rStyle w:val="Hyperlink"/>
@@ -905,18 +1047,18 @@
           <wp:inline>
             <wp:extent cx="5334000" cy="3384697"/>
             <wp:effectExtent b="0" l="0" r="0" t="0"/>
-            <wp:docPr descr="CRAN website front page" title="" id="1" name="Picture"/>
+            <wp:docPr descr="CRAN website front page" title="" id="37" name="Picture"/>
             <a:graphic>
               <a:graphicData uri="http://schemas.openxmlformats.org/drawingml/2006/picture">
                 <pic:pic>
                   <pic:nvPicPr>
-                    <pic:cNvPr descr="../../images/screenshots/InstallR_fig01_cran.png" id="0" name="Picture"/>
+                    <pic:cNvPr descr="../../images/screenshots/InstallR_fig01_cran.png" id="38" name="Picture"/>
                     <pic:cNvPicPr>
                       <a:picLocks noChangeArrowheads="1" noChangeAspect="1"/>
                     </pic:cNvPicPr>
                   </pic:nvPicPr>
                   <pic:blipFill>
-                    <a:blip r:embed="rId34"/>
+                    <a:blip r:embed="rId36"/>
                     <a:stretch>
                       <a:fillRect/>
                     </a:stretch>
@@ -983,18 +1125,18 @@
           <wp:inline>
             <wp:extent cx="5334000" cy="2232597"/>
             <wp:effectExtent b="0" l="0" r="0" t="0"/>
-            <wp:docPr descr="CRAN choose R installation" title="" id="1" name="Picture"/>
+            <wp:docPr descr="CRAN choose R installation" title="" id="40" name="Picture"/>
             <a:graphic>
               <a:graphicData uri="http://schemas.openxmlformats.org/drawingml/2006/picture">
                 <pic:pic>
                   <pic:nvPicPr>
-                    <pic:cNvPr descr="../../images/screenshots/InstallR_fig02_choosebase.png" id="0" name="Picture"/>
+                    <pic:cNvPr descr="../../images/screenshots/InstallR_fig02_choosebase.png" id="41" name="Picture"/>
                     <pic:cNvPicPr>
                       <a:picLocks noChangeArrowheads="1" noChangeAspect="1"/>
                     </pic:cNvPicPr>
                   </pic:nvPicPr>
                   <pic:blipFill>
-                    <a:blip r:embed="rId35"/>
+                    <a:blip r:embed="rId39"/>
                     <a:stretch>
                       <a:fillRect/>
                     </a:stretch>
@@ -1061,18 +1203,18 @@
           <wp:inline>
             <wp:extent cx="5334000" cy="3396942"/>
             <wp:effectExtent b="0" l="0" r="0" t="0"/>
-            <wp:docPr descr="CRAN download R" title="" id="1" name="Picture"/>
+            <wp:docPr descr="CRAN download R" title="" id="43" name="Picture"/>
             <a:graphic>
               <a:graphicData uri="http://schemas.openxmlformats.org/drawingml/2006/picture">
                 <pic:pic>
                   <pic:nvPicPr>
-                    <pic:cNvPr descr="../../images/screenshots/InstallR_fig03_downloadR.png" id="0" name="Picture"/>
+                    <pic:cNvPr descr="../../images/screenshots/InstallR_fig03_downloadR.png" id="44" name="Picture"/>
                     <pic:cNvPicPr>
                       <a:picLocks noChangeArrowheads="1" noChangeAspect="1"/>
                     </pic:cNvPicPr>
                   </pic:nvPicPr>
                   <pic:blipFill>
-                    <a:blip r:embed="rId36"/>
+                    <a:blip r:embed="rId42"/>
                     <a:stretch>
                       <a:fillRect/>
                     </a:stretch>
@@ -1127,8 +1269,8 @@
         <w:t xml:space="preserve">) have been blocked by your institute’s firewall. In this case, ask your IT department to download the latest version of R for you and proceed to the next section.</w:t>
       </w:r>
     </w:p>
-    <w:bookmarkEnd w:id="37"/>
-    <w:bookmarkStart w:id="46" w:name="installing-r"/>
+    <w:bookmarkEnd w:id="45"/>
+    <w:bookmarkStart w:id="70" w:name="installing-r"/>
     <w:p>
       <w:pPr>
         <w:pStyle w:val="Heading2"/>
@@ -1174,18 +1316,18 @@
           <wp:inline>
             <wp:extent cx="5334000" cy="2934591"/>
             <wp:effectExtent b="0" l="0" r="0" t="0"/>
-            <wp:docPr descr="Installing R: select language" title="" id="1" name="Picture"/>
+            <wp:docPr descr="Installing R: select language" title="" id="47" name="Picture"/>
             <a:graphic>
               <a:graphicData uri="http://schemas.openxmlformats.org/drawingml/2006/picture">
                 <pic:pic>
                   <pic:nvPicPr>
-                    <pic:cNvPr descr="../../images/screenshots/InstallR_fig06_step1chooselang.png" id="0" name="Picture"/>
+                    <pic:cNvPr descr="../../images/screenshots/InstallR_fig06_step1chooselang.png" id="48" name="Picture"/>
                     <pic:cNvPicPr>
                       <a:picLocks noChangeArrowheads="1" noChangeAspect="1"/>
                     </pic:cNvPicPr>
                   </pic:nvPicPr>
                   <pic:blipFill>
-                    <a:blip r:embed="rId38"/>
+                    <a:blip r:embed="rId46"/>
                     <a:stretch>
                       <a:fillRect/>
                     </a:stretch>
@@ -1252,18 +1394,18 @@
           <wp:inline>
             <wp:extent cx="5334000" cy="4013790"/>
             <wp:effectExtent b="0" l="0" r="0" t="0"/>
-            <wp:docPr descr="Installing R: accept licence" title="" id="1" name="Picture"/>
+            <wp:docPr descr="Installing R: accept licence" title="" id="50" name="Picture"/>
             <a:graphic>
               <a:graphicData uri="http://schemas.openxmlformats.org/drawingml/2006/picture">
                 <pic:pic>
                   <pic:nvPicPr>
-                    <pic:cNvPr descr="../../images/screenshots/InstallR_fig07_step2acceptlicence.png" id="0" name="Picture"/>
+                    <pic:cNvPr descr="../../images/screenshots/InstallR_fig07_step2acceptlicence.png" id="51" name="Picture"/>
                     <pic:cNvPicPr>
                       <a:picLocks noChangeArrowheads="1" noChangeAspect="1"/>
                     </pic:cNvPicPr>
                   </pic:nvPicPr>
                   <pic:blipFill>
-                    <a:blip r:embed="rId39"/>
+                    <a:blip r:embed="rId49"/>
                     <a:stretch>
                       <a:fillRect/>
                     </a:stretch>
@@ -1318,7 +1460,7 @@
         <w:t xml:space="preserve"> </w:t>
       </w:r>
       <w:r>
-        <w:t xml:space="preserve">folder; however if you do not have administrator rights on your computer you will not be able to install R there. We therefore suggest that you create a new folder called</w:t>
+        <w:t xml:space="preserve">folder; however if you do not have administrator rights on your computer you will not be able to install R there. If this is the case, we therefore suggest that you create a new folder called</w:t>
       </w:r>
       <w:r>
         <w:t xml:space="preserve"> </w:t>
@@ -1360,18 +1502,18 @@
           <wp:inline>
             <wp:extent cx="5334000" cy="4013790"/>
             <wp:effectExtent b="0" l="0" r="0" t="0"/>
-            <wp:docPr descr="Installing R: choose install location" title="" id="1" name="Picture"/>
+            <wp:docPr descr="Installing R: choose install location" title="" id="53" name="Picture"/>
             <a:graphic>
               <a:graphicData uri="http://schemas.openxmlformats.org/drawingml/2006/picture">
                 <pic:pic>
                   <pic:nvPicPr>
-                    <pic:cNvPr descr="../../images/screenshots/InstallR_fig08_step3choosefolder.png" id="0" name="Picture"/>
+                    <pic:cNvPr descr="../../images/screenshots/InstallR_fig08_step3choosefolder.png" id="54" name="Picture"/>
                     <pic:cNvPicPr>
                       <a:picLocks noChangeArrowheads="1" noChangeAspect="1"/>
                     </pic:cNvPicPr>
                   </pic:nvPicPr>
                   <pic:blipFill>
-                    <a:blip r:embed="rId40"/>
+                    <a:blip r:embed="rId52"/>
                     <a:stretch>
                       <a:fillRect/>
                     </a:stretch>
@@ -1446,18 +1588,18 @@
           <wp:inline>
             <wp:extent cx="5334000" cy="4013790"/>
             <wp:effectExtent b="0" l="0" r="0" t="0"/>
-            <wp:docPr descr="Installing R: choose what to install" title="" id="1" name="Picture"/>
+            <wp:docPr descr="Installing R: choose what to install" title="" id="56" name="Picture"/>
             <a:graphic>
               <a:graphicData uri="http://schemas.openxmlformats.org/drawingml/2006/picture">
                 <pic:pic>
                   <pic:nvPicPr>
-                    <pic:cNvPr descr="../../images/screenshots/InstallR_fig09_step4what2install.png" id="0" name="Picture"/>
+                    <pic:cNvPr descr="../../images/screenshots/InstallR_fig09_step4what2install.png" id="57" name="Picture"/>
                     <pic:cNvPicPr>
                       <a:picLocks noChangeArrowheads="1" noChangeAspect="1"/>
                     </pic:cNvPicPr>
                   </pic:nvPicPr>
                   <pic:blipFill>
-                    <a:blip r:embed="rId41"/>
+                    <a:blip r:embed="rId55"/>
                     <a:stretch>
                       <a:fillRect/>
                     </a:stretch>
@@ -1549,18 +1691,18 @@
           <wp:inline>
             <wp:extent cx="5334000" cy="4013790"/>
             <wp:effectExtent b="0" l="0" r="0" t="0"/>
-            <wp:docPr descr="Installing R: choose startup" title="" id="1" name="Picture"/>
+            <wp:docPr descr="Installing R: choose startup" title="" id="59" name="Picture"/>
             <a:graphic>
               <a:graphicData uri="http://schemas.openxmlformats.org/drawingml/2006/picture">
                 <pic:pic>
                   <pic:nvPicPr>
-                    <pic:cNvPr descr="../../images/screenshots/InstallR_fig10_step5acceptdefaults.png" id="0" name="Picture"/>
+                    <pic:cNvPr descr="../../images/screenshots/InstallR_fig10_step5acceptdefaults.png" id="60" name="Picture"/>
                     <pic:cNvPicPr>
                       <a:picLocks noChangeArrowheads="1" noChangeAspect="1"/>
                     </pic:cNvPicPr>
                   </pic:nvPicPr>
                   <pic:blipFill>
-                    <a:blip r:embed="rId42"/>
+                    <a:blip r:embed="rId58"/>
                     <a:stretch>
                       <a:fillRect/>
                     </a:stretch>
@@ -1612,18 +1754,18 @@
           <wp:inline>
             <wp:extent cx="5334000" cy="4013790"/>
             <wp:effectExtent b="0" l="0" r="0" t="0"/>
-            <wp:docPr descr="Installing R: add shortcut" title="" id="1" name="Picture"/>
+            <wp:docPr descr="Installing R: add shortcut" title="" id="62" name="Picture"/>
             <a:graphic>
               <a:graphicData uri="http://schemas.openxmlformats.org/drawingml/2006/picture">
                 <pic:pic>
                   <pic:nvPicPr>
-                    <pic:cNvPr descr="../../images/screenshots/InstallR_fig11_step6startmenu.png" id="0" name="Picture"/>
+                    <pic:cNvPr descr="../../images/screenshots/InstallR_fig11_step6startmenu.png" id="63" name="Picture"/>
                     <pic:cNvPicPr>
                       <a:picLocks noChangeArrowheads="1" noChangeAspect="1"/>
                     </pic:cNvPicPr>
                   </pic:nvPicPr>
                   <pic:blipFill>
-                    <a:blip r:embed="rId43"/>
+                    <a:blip r:embed="rId61"/>
                     <a:stretch>
                       <a:fillRect/>
                     </a:stretch>
@@ -1675,18 +1817,18 @@
           <wp:inline>
             <wp:extent cx="5334000" cy="4013790"/>
             <wp:effectExtent b="0" l="0" r="0" t="0"/>
-            <wp:docPr descr="Installing R: associate file endings" title="" id="1" name="Picture"/>
+            <wp:docPr descr="Installing R: associate file endings" title="" id="65" name="Picture"/>
             <a:graphic>
               <a:graphicData uri="http://schemas.openxmlformats.org/drawingml/2006/picture">
                 <pic:pic>
                   <pic:nvPicPr>
-                    <pic:cNvPr descr="../../images/screenshots/InstallR_fig12_step7fileendings.png" id="0" name="Picture"/>
+                    <pic:cNvPr descr="../../images/screenshots/InstallR_fig12_step7fileendings.png" id="66" name="Picture"/>
                     <pic:cNvPicPr>
                       <a:picLocks noChangeArrowheads="1" noChangeAspect="1"/>
                     </pic:cNvPicPr>
                   </pic:nvPicPr>
                   <pic:blipFill>
-                    <a:blip r:embed="rId44"/>
+                    <a:blip r:embed="rId64"/>
                     <a:stretch>
                       <a:fillRect/>
                     </a:stretch>
@@ -1753,18 +1895,18 @@
           <wp:inline>
             <wp:extent cx="5334000" cy="4013790"/>
             <wp:effectExtent b="0" l="0" r="0" t="0"/>
-            <wp:docPr descr="Installing R: install complete" title="" id="1" name="Picture"/>
+            <wp:docPr descr="Installing R: install complete" title="" id="68" name="Picture"/>
             <a:graphic>
               <a:graphicData uri="http://schemas.openxmlformats.org/drawingml/2006/picture">
                 <pic:pic>
                   <pic:nvPicPr>
-                    <pic:cNvPr descr="../../images/screenshots/InstallR_fig13_step8finish.png" id="0" name="Picture"/>
+                    <pic:cNvPr descr="../../images/screenshots/InstallR_fig13_step8finish.png" id="69" name="Picture"/>
                     <pic:cNvPicPr>
                       <a:picLocks noChangeArrowheads="1" noChangeAspect="1"/>
                     </pic:cNvPicPr>
                   </pic:nvPicPr>
                   <pic:blipFill>
-                    <a:blip r:embed="rId45"/>
+                    <a:blip r:embed="rId67"/>
                     <a:stretch>
                       <a:fillRect/>
                     </a:stretch>
@@ -1799,9 +1941,9 @@
         <w:t xml:space="preserve">Installing R: install complete</w:t>
       </w:r>
     </w:p>
-    <w:bookmarkEnd w:id="46"/>
-    <w:bookmarkEnd w:id="47"/>
-    <w:bookmarkStart w:id="59" w:name="rstudio"/>
+    <w:bookmarkEnd w:id="70"/>
+    <w:bookmarkEnd w:id="71"/>
+    <w:bookmarkStart w:id="99" w:name="rstudio"/>
     <w:p>
       <w:pPr>
         <w:pStyle w:val="Heading1"/>
@@ -1818,7 +1960,7 @@
         <w:t xml:space="preserve">Once you have installed R, you will need to download and install RStudio.</w:t>
       </w:r>
     </w:p>
-    <w:bookmarkStart w:id="50" w:name="downloading-rstudio"/>
+    <w:bookmarkStart w:id="75" w:name="downloading-rstudio"/>
     <w:p>
       <w:pPr>
         <w:pStyle w:val="Heading2"/>
@@ -1837,7 +1979,7 @@
       <w:r>
         <w:t xml:space="preserve"> </w:t>
       </w:r>
-      <w:hyperlink r:id="rId48">
+      <w:hyperlink r:id="rId26">
         <w:r>
           <w:rPr>
             <w:rStyle w:val="Hyperlink"/>
@@ -1861,7 +2003,15 @@
         <w:t xml:space="preserve"> </w:t>
       </w:r>
       <w:r>
-        <w:t xml:space="preserve">header. To avoid difficulties with installation if you don’t have administrator rights to your computer, we recommend downloading the pre-compiled zip or tarball versions, which you can find at the bottom of this web page. The relevant version for Windows 10/11 is highlighted in the red box in the figure below:</w:t>
+        <w:t xml:space="preserve">header.</w:t>
+      </w:r>
+    </w:p>
+    <w:p>
+      <w:pPr>
+        <w:pStyle w:val="BodyText"/>
+      </w:pPr>
+      <w:r>
+        <w:t xml:space="preserve">If you don’t have administrator rights to your computer, to avoid difficulties with installation we recommend downloading the pre-compiled zip or tarball versions, which you can find at the bottom of this web page. The relevant version for Windows 10/11 is highlighted in the red box in the figure below:</w:t>
       </w:r>
     </w:p>
     <w:p>
@@ -1873,18 +2023,18 @@
           <wp:inline>
             <wp:extent cx="5334000" cy="3396942"/>
             <wp:effectExtent b="0" l="0" r="0" t="0"/>
-            <wp:docPr descr="Installing RStudio: download" title="" id="1" name="Picture"/>
+            <wp:docPr descr="Installing RStudio: download" title="" id="73" name="Picture"/>
             <a:graphic>
               <a:graphicData uri="http://schemas.openxmlformats.org/drawingml/2006/picture">
                 <pic:pic>
                   <pic:nvPicPr>
-                    <pic:cNvPr descr="../../images/screenshots/InstallR_fig05_downloadRStudio.png" id="0" name="Picture"/>
+                    <pic:cNvPr descr="../../images/screenshots/InstallR_fig05_downloadRStudio.png" id="74" name="Picture"/>
                     <pic:cNvPicPr>
                       <a:picLocks noChangeArrowheads="1" noChangeAspect="1"/>
                     </pic:cNvPicPr>
                   </pic:nvPicPr>
                   <pic:blipFill>
-                    <a:blip r:embed="rId49"/>
+                    <a:blip r:embed="rId72"/>
                     <a:stretch>
                       <a:fillRect/>
                     </a:stretch>
@@ -1919,8 +2069,8 @@
         <w:t xml:space="preserve">Installing RStudio: download</w:t>
       </w:r>
     </w:p>
-    <w:bookmarkEnd w:id="50"/>
-    <w:bookmarkStart w:id="53" w:name="installing-rstudio"/>
+    <w:bookmarkEnd w:id="75"/>
+    <w:bookmarkStart w:id="82" w:name="installing-rstudio"/>
     <w:p>
       <w:pPr>
         <w:pStyle w:val="Heading2"/>
@@ -1934,7 +2084,7 @@
         <w:pStyle w:val="FirstParagraph"/>
       </w:pPr>
       <w:r>
-        <w:t xml:space="preserve">Once downloaded, you will need to unzip the file, selecting the</w:t>
+        <w:t xml:space="preserve">If you are downloading the zip version, once downloaded you will need to unzip the file, selecting the</w:t>
       </w:r>
       <w:r>
         <w:t xml:space="preserve"> </w:t>
@@ -1964,7 +2114,7 @@
         <w:t xml:space="preserve"> </w:t>
       </w:r>
       <w:r>
-        <w:t xml:space="preserve">that you created in the previous section as the destination. It is important that both R and RStudio are in the same folder so that RStudio can automatically locate R on start-up. RStudio will be unzipped to a folder with the version number in the title, as shown below:</w:t>
+        <w:t xml:space="preserve">that you created in the previous section as the destination (because you do not have administrator rights). It is important that both R and RStudio are in the same folder so that RStudio can automatically locate R on start-up. RStudio will be unzipped to a folder with the version number in the title, as shown below:</w:t>
       </w:r>
     </w:p>
     <w:p>
@@ -1976,18 +2126,18 @@
           <wp:inline>
             <wp:extent cx="5334000" cy="3145465"/>
             <wp:effectExtent b="0" l="0" r="0" t="0"/>
-            <wp:docPr descr="Installing RStudio: unzip" title="" id="1" name="Picture"/>
+            <wp:docPr descr="Installing RStudio: unzip" title="" id="77" name="Picture"/>
             <a:graphic>
               <a:graphicData uri="http://schemas.openxmlformats.org/drawingml/2006/picture">
                 <pic:pic>
                   <pic:nvPicPr>
-                    <pic:cNvPr descr="../../images/screenshots/InstallR_fig14_step9unzipRStudio.png" id="0" name="Picture"/>
+                    <pic:cNvPr descr="../../images/screenshots/InstallR_fig14_step9unzipRStudio.png" id="78" name="Picture"/>
                     <pic:cNvPicPr>
                       <a:picLocks noChangeArrowheads="1" noChangeAspect="1"/>
                     </pic:cNvPicPr>
                   </pic:nvPicPr>
                   <pic:blipFill>
-                    <a:blip r:embed="rId51"/>
+                    <a:blip r:embed="rId76"/>
                     <a:stretch>
                       <a:fillRect/>
                     </a:stretch>
@@ -2042,7 +2192,7 @@
         <w:t xml:space="preserve"> </w:t>
       </w:r>
       <w:r>
-        <w:t xml:space="preserve">should be in a sub-folder called</w:t>
+        <w:t xml:space="preserve">should be found in a sub-folder called</w:t>
       </w:r>
       <w:r>
         <w:t xml:space="preserve"> </w:t>
@@ -2069,18 +2219,18 @@
           <wp:inline>
             <wp:extent cx="4638703" cy="3585337"/>
             <wp:effectExtent b="0" l="0" r="0" t="0"/>
-            <wp:docPr descr="Installing RStudio: create shortcut" title="" id="1" name="Picture"/>
+            <wp:docPr descr="Installing RStudio: create shortcut" title="" id="80" name="Picture"/>
             <a:graphic>
               <a:graphicData uri="http://schemas.openxmlformats.org/drawingml/2006/picture">
                 <pic:pic>
                   <pic:nvPicPr>
-                    <pic:cNvPr descr="../../images/screenshots/InstallR_fig15_step91locateexe.png" id="0" name="Picture"/>
+                    <pic:cNvPr descr="../../images/screenshots/InstallR_fig15_step91locateexe.png" id="81" name="Picture"/>
                     <pic:cNvPicPr>
                       <a:picLocks noChangeArrowheads="1" noChangeAspect="1"/>
                     </pic:cNvPicPr>
                   </pic:nvPicPr>
                   <pic:blipFill>
-                    <a:blip r:embed="rId52"/>
+                    <a:blip r:embed="rId79"/>
                     <a:stretch>
                       <a:fillRect/>
                     </a:stretch>
@@ -2115,8 +2265,8 @@
         <w:t xml:space="preserve">Installing RStudio: create shortcut</w:t>
       </w:r>
     </w:p>
-    <w:bookmarkEnd w:id="53"/>
-    <w:bookmarkStart w:id="58" w:name="testing-the-installations"/>
+    <w:bookmarkEnd w:id="82"/>
+    <w:bookmarkStart w:id="98" w:name="testing-the-installations"/>
     <w:p>
       <w:pPr>
         <w:pStyle w:val="Heading2"/>
@@ -2137,7 +2287,7 @@
       <w:pPr>
         <w:numPr>
           <w:ilvl w:val="0"/>
-          <w:numId w:val="1005"/>
+          <w:numId w:val="1006"/>
         </w:numPr>
         <w:pStyle w:val="Compact"/>
       </w:pPr>
@@ -2149,19 +2299,19 @@
       <w:pPr>
         <w:numPr>
           <w:ilvl w:val="0"/>
-          <w:numId w:val="1005"/>
+          <w:numId w:val="1006"/>
         </w:numPr>
         <w:pStyle w:val="Compact"/>
       </w:pPr>
       <w:r>
-        <w:t xml:space="preserve">R is located and successfully opened on start-up;</w:t>
+        <w:t xml:space="preserve">R is located and successfully opened on start-up of RStudio;</w:t>
       </w:r>
     </w:p>
     <w:p>
       <w:pPr>
         <w:numPr>
           <w:ilvl w:val="0"/>
-          <w:numId w:val="1005"/>
+          <w:numId w:val="1006"/>
         </w:numPr>
         <w:pStyle w:val="Compact"/>
       </w:pPr>
@@ -2182,7 +2332,134 @@
         <w:pStyle w:val="BodyText"/>
       </w:pPr>
       <w:r>
-        <w:t xml:space="preserve">The R version will be printed in the RStudio console at start-up, while to check the RStudio version you will need to click on the</w:t>
+        <w:t xml:space="preserve">At the time of writing (15 March 2022) the latest versions are:</w:t>
+      </w:r>
+    </w:p>
+    <w:p>
+      <w:pPr>
+        <w:numPr>
+          <w:ilvl w:val="0"/>
+          <w:numId w:val="1007"/>
+        </w:numPr>
+        <w:pStyle w:val="Compact"/>
+      </w:pPr>
+      <w:r>
+        <w:rPr>
+          <w:bCs/>
+          <w:b/>
+        </w:rPr>
+        <w:t xml:space="preserve">R:</w:t>
+      </w:r>
+      <w:r>
+        <w:t xml:space="preserve"> </w:t>
+      </w:r>
+      <w:r>
+        <w:t xml:space="preserve">v 4.1.3 (22-03-10)</w:t>
+      </w:r>
+      <w:r>
+        <w:t xml:space="preserve"> </w:t>
+      </w:r>
+      <w:r>
+        <w:t xml:space="preserve">“</w:t>
+      </w:r>
+      <w:r>
+        <w:t xml:space="preserve">One Push-up</w:t>
+      </w:r>
+      <w:r>
+        <w:t xml:space="preserve">”</w:t>
+      </w:r>
+    </w:p>
+    <w:p>
+      <w:pPr>
+        <w:numPr>
+          <w:ilvl w:val="0"/>
+          <w:numId w:val="1007"/>
+        </w:numPr>
+        <w:pStyle w:val="Compact"/>
+      </w:pPr>
+      <w:r>
+        <w:rPr>
+          <w:bCs/>
+          <w:b/>
+        </w:rPr>
+        <w:t xml:space="preserve">RStudio:</w:t>
+      </w:r>
+      <w:r>
+        <w:t xml:space="preserve"> </w:t>
+      </w:r>
+      <w:r>
+        <w:t xml:space="preserve">2022.02.0 Build 443</w:t>
+      </w:r>
+    </w:p>
+    <w:bookmarkStart w:id="83" w:name="open-rstudio"/>
+    <w:p>
+      <w:pPr>
+        <w:pStyle w:val="Heading3"/>
+      </w:pPr>
+      <w:r>
+        <w:t xml:space="preserve">Open RStudio</w:t>
+      </w:r>
+    </w:p>
+    <w:p>
+      <w:pPr>
+        <w:pStyle w:val="FirstParagraph"/>
+      </w:pPr>
+      <w:r>
+        <w:t xml:space="preserve">Open RStudio. Note that you must open RStudio and not R. If the setup has gone correctly, opening RStudio will automatically activate R. RStudio is a more friendly user interface for R.</w:t>
+      </w:r>
+    </w:p>
+    <w:bookmarkEnd w:id="83"/>
+    <w:bookmarkStart w:id="84" w:name="check-the-r-version"/>
+    <w:p>
+      <w:pPr>
+        <w:pStyle w:val="Heading3"/>
+      </w:pPr>
+      <w:r>
+        <w:t xml:space="preserve">Check the R version</w:t>
+      </w:r>
+    </w:p>
+    <w:p>
+      <w:pPr>
+        <w:pStyle w:val="FirstParagraph"/>
+      </w:pPr>
+      <w:r>
+        <w:t xml:space="preserve">Look at the right side of RStudio, at the R</w:t>
+      </w:r>
+      <w:r>
+        <w:t xml:space="preserve"> </w:t>
+      </w:r>
+      <w:r>
+        <w:t xml:space="preserve">“</w:t>
+      </w:r>
+      <w:r>
+        <w:t xml:space="preserve">Console</w:t>
+      </w:r>
+      <w:r>
+        <w:t xml:space="preserve">”</w:t>
+      </w:r>
+      <w:r>
+        <w:t xml:space="preserve"> </w:t>
+      </w:r>
+      <w:r>
+        <w:t xml:space="preserve">- the R version will be printed in here start-up.</w:t>
+      </w:r>
+    </w:p>
+    <w:bookmarkEnd w:id="84"/>
+    <w:bookmarkStart w:id="97" w:name="check-the-rstudio-version"/>
+    <w:p>
+      <w:pPr>
+        <w:pStyle w:val="Heading3"/>
+      </w:pPr>
+      <w:r>
+        <w:t xml:space="preserve">Check the RStudio version</w:t>
+      </w:r>
+    </w:p>
+    <w:p>
+      <w:pPr>
+        <w:pStyle w:val="FirstParagraph"/>
+      </w:pPr>
+      <w:r>
+        <w:t xml:space="preserve">To check the RStudio version you will need to click on the</w:t>
       </w:r>
       <w:r>
         <w:t xml:space="preserve"> </w:t>
@@ -2221,18 +2498,18 @@
           <wp:inline>
             <wp:extent cx="5334000" cy="3402418"/>
             <wp:effectExtent b="0" l="0" r="0" t="0"/>
-            <wp:docPr descr="Installing RStudio: check versions" title="" id="1" name="Picture"/>
+            <wp:docPr descr="Installing RStudio: check versions" title="" id="86" name="Picture"/>
             <a:graphic>
               <a:graphicData uri="http://schemas.openxmlformats.org/drawingml/2006/picture">
                 <pic:pic>
                   <pic:nvPicPr>
-                    <pic:cNvPr descr="../../images/screenshots/InstallR_fig17_step93checkversions.png" id="0" name="Picture"/>
+                    <pic:cNvPr descr="../../images/screenshots/InstallR_fig17_step93checkversions.png" id="87" name="Picture"/>
                     <pic:cNvPicPr>
                       <a:picLocks noChangeArrowheads="1" noChangeAspect="1"/>
                     </pic:cNvPicPr>
                   </pic:nvPicPr>
                   <pic:blipFill>
-                    <a:blip r:embed="rId54"/>
+                    <a:blip r:embed="rId85"/>
                     <a:stretch>
                       <a:fillRect/>
                     </a:stretch>
@@ -2272,7 +2549,7 @@
         <w:pStyle w:val="BodyText"/>
       </w:pPr>
       <w:r>
-        <w:t xml:space="preserve">If you find that RStudio is connected to an older version of R, you can change this by going to the</w:t>
+        <w:t xml:space="preserve">IF you find that RStudio is connected to an older version of R, you can change this by going to the</w:t>
       </w:r>
       <w:r>
         <w:t xml:space="preserve"> </w:t>
@@ -2329,18 +2606,18 @@
           <wp:inline>
             <wp:extent cx="5334000" cy="3402418"/>
             <wp:effectExtent b="0" l="0" r="0" t="0"/>
-            <wp:docPr descr="Installing RStudio: change R version" title="" id="1" name="Picture"/>
+            <wp:docPr descr="Installing RStudio: change R version" title="" id="89" name="Picture"/>
             <a:graphic>
               <a:graphicData uri="http://schemas.openxmlformats.org/drawingml/2006/picture">
                 <pic:pic>
                   <pic:nvPicPr>
-                    <pic:cNvPr descr="../../images/screenshots/InstallR_fig19_step932changeRversion.png" id="0" name="Picture"/>
+                    <pic:cNvPr descr="../../images/screenshots/InstallR_fig19_step932changeRversion.png" id="90" name="Picture"/>
                     <pic:cNvPicPr>
                       <a:picLocks noChangeArrowheads="1" noChangeAspect="1"/>
                     </pic:cNvPicPr>
                   </pic:nvPicPr>
                   <pic:blipFill>
-                    <a:blip r:embed="rId55"/>
+                    <a:blip r:embed="rId88"/>
                     <a:stretch>
                       <a:fillRect/>
                     </a:stretch>
@@ -2437,18 +2714,18 @@
           <wp:inline>
             <wp:extent cx="5334000" cy="4944139"/>
             <wp:effectExtent b="0" l="0" r="0" t="0"/>
-            <wp:docPr descr="Installing RStudio: choose other R version" title="" id="1" name="Picture"/>
+            <wp:docPr descr="Installing RStudio: choose other R version" title="" id="92" name="Picture"/>
             <a:graphic>
               <a:graphicData uri="http://schemas.openxmlformats.org/drawingml/2006/picture">
                 <pic:pic>
                   <pic:nvPicPr>
-                    <pic:cNvPr descr="../../images/screenshots/InstallR_fig20_step933chooseRversion.png" id="0" name="Picture"/>
+                    <pic:cNvPr descr="../../images/screenshots/InstallR_fig20_step933chooseRversion.png" id="93" name="Picture"/>
                     <pic:cNvPicPr>
                       <a:picLocks noChangeArrowheads="1" noChangeAspect="1"/>
                     </pic:cNvPicPr>
                   </pic:nvPicPr>
                   <pic:blipFill>
-                    <a:blip r:embed="rId56"/>
+                    <a:blip r:embed="rId91"/>
                     <a:stretch>
                       <a:fillRect/>
                     </a:stretch>
@@ -2496,70 +2773,6 @@
         <w:pStyle w:val="BodyText"/>
       </w:pPr>
       <w:r>
-        <w:t xml:space="preserve">At the time of writing (15 March 2022) the latest versions are:</w:t>
-      </w:r>
-    </w:p>
-    <w:p>
-      <w:pPr>
-        <w:numPr>
-          <w:ilvl w:val="0"/>
-          <w:numId w:val="1006"/>
-        </w:numPr>
-        <w:pStyle w:val="Compact"/>
-      </w:pPr>
-      <w:r>
-        <w:rPr>
-          <w:bCs/>
-          <w:b/>
-        </w:rPr>
-        <w:t xml:space="preserve">R:</w:t>
-      </w:r>
-      <w:r>
-        <w:t xml:space="preserve"> </w:t>
-      </w:r>
-      <w:r>
-        <w:t xml:space="preserve">v 4.1.3 (22-03-10)</w:t>
-      </w:r>
-      <w:r>
-        <w:t xml:space="preserve"> </w:t>
-      </w:r>
-      <w:r>
-        <w:t xml:space="preserve">“</w:t>
-      </w:r>
-      <w:r>
-        <w:t xml:space="preserve">One Push-up</w:t>
-      </w:r>
-      <w:r>
-        <w:t xml:space="preserve">”</w:t>
-      </w:r>
-    </w:p>
-    <w:p>
-      <w:pPr>
-        <w:numPr>
-          <w:ilvl w:val="0"/>
-          <w:numId w:val="1006"/>
-        </w:numPr>
-        <w:pStyle w:val="Compact"/>
-      </w:pPr>
-      <w:r>
-        <w:rPr>
-          <w:bCs/>
-          <w:b/>
-        </w:rPr>
-        <w:t xml:space="preserve">RStudio:</w:t>
-      </w:r>
-      <w:r>
-        <w:t xml:space="preserve"> </w:t>
-      </w:r>
-      <w:r>
-        <w:t xml:space="preserve">2022.02.0 Build 443</w:t>
-      </w:r>
-    </w:p>
-    <w:p>
-      <w:pPr>
-        <w:pStyle w:val="FirstParagraph"/>
-      </w:pPr>
-      <w:r>
         <w:t xml:space="preserve">Finally, another way of checking your version of R, the operating system, the language locale and any R packages that you have loaded is to run the</w:t>
       </w:r>
       <w:r>
@@ -2587,18 +2800,18 @@
           <wp:inline>
             <wp:extent cx="5334000" cy="3402418"/>
             <wp:effectExtent b="0" l="0" r="0" t="0"/>
-            <wp:docPr descr="Installing RStudio: sessionInfo" title="" id="1" name="Picture"/>
+            <wp:docPr descr="Installing RStudio: sessionInfo" title="" id="95" name="Picture"/>
             <a:graphic>
               <a:graphicData uri="http://schemas.openxmlformats.org/drawingml/2006/picture">
                 <pic:pic>
                   <pic:nvPicPr>
-                    <pic:cNvPr descr="../../images/screenshots/InstallR_fig22_step935sessioninfo.png" id="0" name="Picture"/>
+                    <pic:cNvPr descr="../../images/screenshots/InstallR_fig22_step935sessioninfo.png" id="96" name="Picture"/>
                     <pic:cNvPicPr>
                       <a:picLocks noChangeArrowheads="1" noChangeAspect="1"/>
                     </pic:cNvPicPr>
                   </pic:nvPicPr>
                   <pic:blipFill>
-                    <a:blip r:embed="rId57"/>
+                    <a:blip r:embed="rId94"/>
                     <a:stretch>
                       <a:fillRect/>
                     </a:stretch>
@@ -2633,9 +2846,10 @@
         <w:t xml:space="preserve">Installing RStudio: sessionInfo</w:t>
       </w:r>
     </w:p>
-    <w:bookmarkEnd w:id="58"/>
-    <w:bookmarkEnd w:id="59"/>
-    <w:bookmarkStart w:id="60" w:name="r-packages"/>
+    <w:bookmarkEnd w:id="97"/>
+    <w:bookmarkEnd w:id="98"/>
+    <w:bookmarkEnd w:id="99"/>
+    <w:bookmarkStart w:id="103" w:name="r-packages"/>
     <w:p>
       <w:pPr>
         <w:pStyle w:val="Heading1"/>
@@ -2673,7 +2887,33 @@
         <w:pStyle w:val="BodyText"/>
       </w:pPr>
       <w:r>
-        <w:t xml:space="preserve">To run the script, you will first need to open RStudio. Next, go to</w:t>
+        <w:t xml:space="preserve">First download the script from the email in which you received it. Save it to an easily findable location, such as the</w:t>
+      </w:r>
+      <w:r>
+        <w:t xml:space="preserve"> </w:t>
+      </w:r>
+      <w:r>
+        <w:t xml:space="preserve">“</w:t>
+      </w:r>
+      <w:r>
+        <w:t xml:space="preserve">R</w:t>
+      </w:r>
+      <w:r>
+        <w:t xml:space="preserve">”</w:t>
+      </w:r>
+      <w:r>
+        <w:t xml:space="preserve"> </w:t>
+      </w:r>
+      <w:r>
+        <w:t xml:space="preserve">folder, or your desktop.</w:t>
+      </w:r>
+    </w:p>
+    <w:p>
+      <w:pPr>
+        <w:pStyle w:val="BodyText"/>
+      </w:pPr>
+      <w:r>
+        <w:t xml:space="preserve">To run the script, you will first need to open RStudio. Within RStudio, click on</w:t>
       </w:r>
       <w:r>
         <w:t xml:space="preserve"> </w:t>
@@ -2688,7 +2928,7 @@
         <w:t xml:space="preserve"> </w:t>
       </w:r>
       <w:r>
-        <w:t xml:space="preserve">on the menu at the top of RStudio and select</w:t>
+        <w:t xml:space="preserve">in the menu at the top of RStudio and select</w:t>
       </w:r>
       <w:r>
         <w:t xml:space="preserve"> </w:t>
@@ -2700,7 +2940,7 @@
         <w:t xml:space="preserve">Open File...</w:t>
       </w:r>
       <w:r>
-        <w:t xml:space="preserve">. This will bring up a dialogue box where you can browse and select the R script entitled</w:t>
+        <w:t xml:space="preserve">. This will bring up a dialogue box where you can browse and select that R script from where you saved it, entitled</w:t>
       </w:r>
       <w:r>
         <w:t xml:space="preserve"> </w:t>
@@ -2720,7 +2960,7 @@
         <w:pStyle w:val="BodyText"/>
       </w:pPr>
       <w:r>
-        <w:t xml:space="preserve">This file will open in a new tab within RStudio (normally located on the top left). You will see a number of buttons at the top of this new tab; on the top right-hand side there is a button called</w:t>
+        <w:t xml:space="preserve">This file will open in a window within RStudio (normally located on the top left). You will see a number of buttons along the top of this new tab; on the top right-hand side there is a button called</w:t>
       </w:r>
       <w:r>
         <w:t xml:space="preserve"> </w:t>
@@ -2752,7 +2992,40 @@
         <w:pStyle w:val="BodyText"/>
       </w:pPr>
       <w:r>
-        <w:t xml:space="preserve">An alternative way of running this script is to highlight all the text, then press</w:t>
+        <w:t xml:space="preserve">If you do not see the drop-down menu and</w:t>
+      </w:r>
+      <w:r>
+        <w:t xml:space="preserve"> </w:t>
+      </w:r>
+      <w:r>
+        <w:t xml:space="preserve">“</w:t>
+      </w:r>
+      <w:r>
+        <w:t xml:space="preserve">Run All</w:t>
+      </w:r>
+      <w:r>
+        <w:t xml:space="preserve">”</w:t>
+      </w:r>
+      <w:r>
+        <w:t xml:space="preserve">, or need an alternative, you can also run the script by highlighting ALL the text in the script, then either click</w:t>
+      </w:r>
+      <w:r>
+        <w:t xml:space="preserve"> </w:t>
+      </w:r>
+      <w:r>
+        <w:t xml:space="preserve">“</w:t>
+      </w:r>
+      <w:r>
+        <w:t xml:space="preserve">Run</w:t>
+      </w:r>
+      <w:r>
+        <w:t xml:space="preserve">”</w:t>
+      </w:r>
+      <w:r>
+        <w:t xml:space="preserve"> </w:t>
+      </w:r>
+      <w:r>
+        <w:t xml:space="preserve">or press</w:t>
       </w:r>
       <w:r>
         <w:t xml:space="preserve"> </w:t>
@@ -2767,7 +3040,92 @@
         <w:t xml:space="preserve"> </w:t>
       </w:r>
       <w:r>
-        <w:t xml:space="preserve">(at the same time) on your keyboard (taking care not to delete or replace the text!).</w:t>
+        <w:t xml:space="preserve">(at the same time) on your keyboard. If you press</w:t>
+      </w:r>
+      <w:r>
+        <w:t xml:space="preserve"> </w:t>
+      </w:r>
+      <w:r>
+        <w:rPr>
+          <w:rStyle w:val="VerbatimChar"/>
+        </w:rPr>
+        <w:t xml:space="preserve">Ctrl</w:t>
+      </w:r>
+      <w:r>
+        <w:t xml:space="preserve"> </w:t>
+      </w:r>
+      <w:r>
+        <w:t xml:space="preserve">and</w:t>
+      </w:r>
+      <w:r>
+        <w:t xml:space="preserve"> </w:t>
+      </w:r>
+      <w:r>
+        <w:rPr>
+          <w:rStyle w:val="VerbatimChar"/>
+        </w:rPr>
+        <w:t xml:space="preserve">Enter</w:t>
+      </w:r>
+      <w:r>
+        <w:t xml:space="preserve"> </w:t>
+      </w:r>
+      <w:r>
+        <w:t xml:space="preserve">keys at the same time, take care not to delete or replace the text in the script!.</w:t>
+      </w:r>
+    </w:p>
+    <w:p>
+      <w:pPr>
+        <w:pStyle w:val="CaptionedFigure"/>
+      </w:pPr>
+      <w:r>
+        <w:drawing>
+          <wp:inline>
+            <wp:extent cx="5334000" cy="2690675"/>
+            <wp:effectExtent b="0" l="0" r="0" t="0"/>
+            <wp:docPr descr="Installing RStudio: sessionInfo" title="" id="101" name="Picture"/>
+            <a:graphic>
+              <a:graphicData uri="http://schemas.openxmlformats.org/drawingml/2006/picture">
+                <pic:pic>
+                  <pic:nvPicPr>
+                    <pic:cNvPr descr="../../images/screenshots/InstallR_fig_installScript.png" id="102" name="Picture"/>
+                    <pic:cNvPicPr>
+                      <a:picLocks noChangeArrowheads="1" noChangeAspect="1"/>
+                    </pic:cNvPicPr>
+                  </pic:nvPicPr>
+                  <pic:blipFill>
+                    <a:blip r:embed="rId100"/>
+                    <a:stretch>
+                      <a:fillRect/>
+                    </a:stretch>
+                  </pic:blipFill>
+                  <pic:spPr bwMode="auto">
+                    <a:xfrm>
+                      <a:off x="0" y="0"/>
+                      <a:ext cx="5334000" cy="2690675"/>
+                    </a:xfrm>
+                    <a:prstGeom prst="rect">
+                      <a:avLst/>
+                    </a:prstGeom>
+                    <a:noFill/>
+                    <a:ln w="9525">
+                      <a:noFill/>
+                      <a:headEnd/>
+                      <a:tailEnd/>
+                    </a:ln>
+                  </pic:spPr>
+                </pic:pic>
+              </a:graphicData>
+            </a:graphic>
+          </wp:inline>
+        </w:drawing>
+      </w:r>
+    </w:p>
+    <w:p>
+      <w:pPr>
+        <w:pStyle w:val="ImageCaption"/>
+      </w:pPr>
+      <w:r>
+        <w:t xml:space="preserve">Installing RStudio: sessionInfo</w:t>
       </w:r>
     </w:p>
     <w:p>
@@ -2775,7 +3133,7 @@
         <w:pStyle w:val="BodyText"/>
       </w:pPr>
       <w:r>
-        <w:t xml:space="preserve">To run this script and install the packages successfully, you will need a good internet connection. It will take several minutes and during this process you will see a lot of status messages in the R console. If you see any error messages or encounter any difficulties, please contact the course organizer, who will organize a 1-to-1 session to help you complete the package installations.</w:t>
+        <w:t xml:space="preserve">To run this script and install the packages successfully, you will need a good internet connection. It will take several minutes and during this process you will see a lot of status messages in the R console (the bottom-left part of RStudio). If you see any prompts in this Console, select options to continue (you cannot cause any damage to R with any of the prompt options). If you see any error messages or encounter other difficulties, please contact the course organizer soon, who will organize a 1-to-1 session to help you complete the package installations.</w:t>
       </w:r>
     </w:p>
     <w:p>
@@ -2783,7 +3141,22 @@
         <w:pStyle w:val="BodyText"/>
       </w:pPr>
       <w:r>
-        <w:t xml:space="preserve">For convenience, we have also included a copy of the package installation script below. If you are comfortable with installing packages, you can also copy and paste this script directly into the console in RStudio and press enter to run it.</w:t>
+        <w:t xml:space="preserve">For convenience, we have also included a copy of the package installation script below. If you are comfortable with installing packages, you can also copy and paste all the text in the script elow directly into the R Sonsole in RStudio (the lower-left pane) and press</w:t>
+      </w:r>
+      <w:r>
+        <w:t xml:space="preserve"> </w:t>
+      </w:r>
+      <w:r>
+        <w:rPr>
+          <w:rStyle w:val="VerbatimChar"/>
+        </w:rPr>
+        <w:t xml:space="preserve">Enter</w:t>
+      </w:r>
+      <w:r>
+        <w:t xml:space="preserve"> </w:t>
+      </w:r>
+      <w:r>
+        <w:t xml:space="preserve">to run it.</w:t>
       </w:r>
     </w:p>
     <w:p>
@@ -2842,12 +3215,30 @@
         <w:br/>
       </w:r>
       <w:r>
-        <w:br/>
-      </w:r>
-      <w:r>
         <w:rPr>
           <w:rStyle w:val="CommentTok"/>
         </w:rPr>
+        <w:t xml:space="preserve"># If you encounter errors when trying to run this script, </w:t>
+      </w:r>
+      <w:r>
+        <w:br/>
+      </w:r>
+      <w:r>
+        <w:rPr>
+          <w:rStyle w:val="CommentTok"/>
+        </w:rPr>
+        <w:t xml:space="preserve"># contact your instructor of point-of-contact.</w:t>
+      </w:r>
+      <w:r>
+        <w:br/>
+      </w:r>
+      <w:r>
+        <w:br/>
+      </w:r>
+      <w:r>
+        <w:rPr>
+          <w:rStyle w:val="CommentTok"/>
+        </w:rPr>
         <w:t xml:space="preserve"># Ensures the package "pacman" is installed</w:t>
       </w:r>
       <w:r>
@@ -3022,10 +3413,7 @@
         <w:rPr>
           <w:rStyle w:val="CommentTok"/>
         </w:rPr>
-        <w:t xml:space="preserve"># interactive tutorials in RStudio Tutorial pane</w:t>
-      </w:r>
-      <w:r>
-        <w:br/>
+        <w:t xml:space="preserve"># interactive tutorials</w:t>
       </w:r>
       <w:r>
         <w:br/>
@@ -3037,6 +3425,15 @@
         <w:t xml:space="preserve">     </w:t>
       </w:r>
       <w:r>
+        <w:br/>
+      </w:r>
+      <w:r>
+        <w:rPr>
+          <w:rStyle w:val="NormalTok"/>
+        </w:rPr>
+        <w:t xml:space="preserve">     </w:t>
+      </w:r>
+      <w:r>
         <w:rPr>
           <w:rStyle w:val="CommentTok"/>
         </w:rPr>
@@ -3091,16 +3488,19 @@
         <w:br/>
       </w:r>
       <w:r>
-        <w:rPr>
-          <w:rStyle w:val="NormalTok"/>
-        </w:rPr>
-        <w:t xml:space="preserve">     openxlsx, </w:t>
+        <w:br/>
+      </w:r>
+      <w:r>
+        <w:rPr>
+          <w:rStyle w:val="NormalTok"/>
+        </w:rPr>
+        <w:t xml:space="preserve">     </w:t>
       </w:r>
       <w:r>
         <w:rPr>
           <w:rStyle w:val="CommentTok"/>
         </w:rPr>
-        <w:t xml:space="preserve"># import/export of multi-sheet Excel workbooks </w:t>
+        <w:t xml:space="preserve"># package install and management</w:t>
       </w:r>
       <w:r>
         <w:br/>
@@ -3112,6 +3512,27 @@
         <w:t xml:space="preserve">     </w:t>
       </w:r>
       <w:r>
+        <w:rPr>
+          <w:rStyle w:val="DocumentationTok"/>
+        </w:rPr>
+        <w:t xml:space="preserve">################################</w:t>
+      </w:r>
+      <w:r>
+        <w:br/>
+      </w:r>
+      <w:r>
+        <w:rPr>
+          <w:rStyle w:val="NormalTok"/>
+        </w:rPr>
+        <w:t xml:space="preserve">     remotes,  </w:t>
+      </w:r>
+      <w:r>
+        <w:rPr>
+          <w:rStyle w:val="CommentTok"/>
+        </w:rPr>
+        <w:t xml:space="preserve"># install from github</w:t>
+      </w:r>
+      <w:r>
         <w:br/>
       </w:r>
       <w:r>
@@ -3121,10 +3542,19 @@
         <w:t xml:space="preserve">     </w:t>
       </w:r>
       <w:r>
+        <w:br/>
+      </w:r>
+      <w:r>
+        <w:rPr>
+          <w:rStyle w:val="NormalTok"/>
+        </w:rPr>
+        <w:t xml:space="preserve">     </w:t>
+      </w:r>
+      <w:r>
         <w:rPr>
           <w:rStyle w:val="CommentTok"/>
         </w:rPr>
-        <w:t xml:space="preserve"># package install and management</w:t>
+        <w:t xml:space="preserve"># General data management</w:t>
       </w:r>
       <w:r>
         <w:br/>
@@ -3139,37 +3569,37 @@
         <w:rPr>
           <w:rStyle w:val="DocumentationTok"/>
         </w:rPr>
-        <w:t xml:space="preserve">################################</w:t>
-      </w:r>
-      <w:r>
-        <w:br/>
-      </w:r>
-      <w:r>
-        <w:rPr>
-          <w:rStyle w:val="NormalTok"/>
-        </w:rPr>
-        <w:t xml:space="preserve">     pacman,   </w:t>
+        <w:t xml:space="preserve">#########################</w:t>
+      </w:r>
+      <w:r>
+        <w:br/>
+      </w:r>
+      <w:r>
+        <w:rPr>
+          <w:rStyle w:val="NormalTok"/>
+        </w:rPr>
+        <w:t xml:space="preserve">     tidyverse,    </w:t>
       </w:r>
       <w:r>
         <w:rPr>
           <w:rStyle w:val="CommentTok"/>
         </w:rPr>
-        <w:t xml:space="preserve"># package install/load</w:t>
-      </w:r>
-      <w:r>
-        <w:br/>
-      </w:r>
-      <w:r>
-        <w:rPr>
-          <w:rStyle w:val="NormalTok"/>
-        </w:rPr>
-        <w:t xml:space="preserve">     remotes,  </w:t>
+        <w:t xml:space="preserve"># includes many packages for tidy data wrangling and presentation</w:t>
+      </w:r>
+      <w:r>
+        <w:br/>
+      </w:r>
+      <w:r>
+        <w:rPr>
+          <w:rStyle w:val="NormalTok"/>
+        </w:rPr>
+        <w:t xml:space="preserve">     epitrix,      </w:t>
       </w:r>
       <w:r>
         <w:rPr>
           <w:rStyle w:val="CommentTok"/>
         </w:rPr>
-        <w:t xml:space="preserve"># install from github</w:t>
+        <w:t xml:space="preserve"># Useful epi functions</w:t>
       </w:r>
       <w:r>
         <w:br/>
@@ -3190,10 +3620,19 @@
         <w:t xml:space="preserve">     </w:t>
       </w:r>
       <w:r>
+        <w:br/>
+      </w:r>
+      <w:r>
+        <w:rPr>
+          <w:rStyle w:val="NormalTok"/>
+        </w:rPr>
+        <w:t xml:space="preserve">     </w:t>
+      </w:r>
+      <w:r>
         <w:rPr>
           <w:rStyle w:val="CommentTok"/>
         </w:rPr>
-        <w:t xml:space="preserve"># General data management</w:t>
+        <w:t xml:space="preserve"># statistics  </w:t>
       </w:r>
       <w:r>
         <w:br/>
@@ -3208,6 +3647,306 @@
         <w:rPr>
           <w:rStyle w:val="DocumentationTok"/>
         </w:rPr>
+        <w:t xml:space="preserve">############</w:t>
+      </w:r>
+      <w:r>
+        <w:br/>
+      </w:r>
+      <w:r>
+        <w:rPr>
+          <w:rStyle w:val="NormalTok"/>
+        </w:rPr>
+        <w:t xml:space="preserve">     janitor,      </w:t>
+      </w:r>
+      <w:r>
+        <w:rPr>
+          <w:rStyle w:val="CommentTok"/>
+        </w:rPr>
+        <w:t xml:space="preserve"># tables and data cleaning</w:t>
+      </w:r>
+      <w:r>
+        <w:br/>
+      </w:r>
+      <w:r>
+        <w:rPr>
+          <w:rStyle w:val="NormalTok"/>
+        </w:rPr>
+        <w:t xml:space="preserve">     gtsummary,    </w:t>
+      </w:r>
+      <w:r>
+        <w:rPr>
+          <w:rStyle w:val="CommentTok"/>
+        </w:rPr>
+        <w:t xml:space="preserve"># making descriptive and statistical tables</w:t>
+      </w:r>
+      <w:r>
+        <w:br/>
+      </w:r>
+      <w:r>
+        <w:br/>
+      </w:r>
+      <w:r>
+        <w:rPr>
+          <w:rStyle w:val="NormalTok"/>
+        </w:rPr>
+        <w:t xml:space="preserve">     </w:t>
+      </w:r>
+      <w:r>
+        <w:rPr>
+          <w:rStyle w:val="CommentTok"/>
+        </w:rPr>
+        <w:t xml:space="preserve"># plots - general</w:t>
+      </w:r>
+      <w:r>
+        <w:br/>
+      </w:r>
+      <w:r>
+        <w:rPr>
+          <w:rStyle w:val="NormalTok"/>
+        </w:rPr>
+        <w:t xml:space="preserve">     </w:t>
+      </w:r>
+      <w:r>
+        <w:rPr>
+          <w:rStyle w:val="DocumentationTok"/>
+        </w:rPr>
+        <w:t xml:space="preserve">#################</w:t>
+      </w:r>
+      <w:r>
+        <w:br/>
+      </w:r>
+      <w:r>
+        <w:rPr>
+          <w:rStyle w:val="NormalTok"/>
+        </w:rPr>
+        <w:t xml:space="preserve">     </w:t>
+      </w:r>
+      <w:r>
+        <w:rPr>
+          <w:rStyle w:val="CommentTok"/>
+        </w:rPr>
+        <w:t xml:space="preserve">#ggplot2,         # included in tidyverse</w:t>
+      </w:r>
+      <w:r>
+        <w:br/>
+      </w:r>
+      <w:r>
+        <w:rPr>
+          <w:rStyle w:val="NormalTok"/>
+        </w:rPr>
+        <w:t xml:space="preserve">     cowplot,          </w:t>
+      </w:r>
+      <w:r>
+        <w:rPr>
+          <w:rStyle w:val="CommentTok"/>
+        </w:rPr>
+        <w:t xml:space="preserve"># combining plots  </w:t>
+      </w:r>
+      <w:r>
+        <w:br/>
+      </w:r>
+      <w:r>
+        <w:rPr>
+          <w:rStyle w:val="NormalTok"/>
+        </w:rPr>
+        <w:t xml:space="preserve">     RColorBrewer,     </w:t>
+      </w:r>
+      <w:r>
+        <w:rPr>
+          <w:rStyle w:val="CommentTok"/>
+        </w:rPr>
+        <w:t xml:space="preserve"># color scales</w:t>
+      </w:r>
+      <w:r>
+        <w:br/>
+      </w:r>
+      <w:r>
+        <w:rPr>
+          <w:rStyle w:val="NormalTok"/>
+        </w:rPr>
+        <w:t xml:space="preserve">     incidence2,       </w:t>
+      </w:r>
+      <w:r>
+        <w:rPr>
+          <w:rStyle w:val="CommentTok"/>
+        </w:rPr>
+        <w:t xml:space="preserve"># for epidemic curves</w:t>
+      </w:r>
+      <w:r>
+        <w:br/>
+      </w:r>
+      <w:r>
+        <w:rPr>
+          <w:rStyle w:val="NormalTok"/>
+        </w:rPr>
+        <w:t xml:space="preserve">     i2extras,         </w:t>
+      </w:r>
+      <w:r>
+        <w:rPr>
+          <w:rStyle w:val="CommentTok"/>
+        </w:rPr>
+        <w:t xml:space="preserve"># for epidemic curves</w:t>
+      </w:r>
+      <w:r>
+        <w:br/>
+      </w:r>
+      <w:r>
+        <w:rPr>
+          <w:rStyle w:val="NormalTok"/>
+        </w:rPr>
+        <w:t xml:space="preserve">     gghighlight,      </w:t>
+      </w:r>
+      <w:r>
+        <w:rPr>
+          <w:rStyle w:val="CommentTok"/>
+        </w:rPr>
+        <w:t xml:space="preserve"># highlight a subset</w:t>
+      </w:r>
+      <w:r>
+        <w:br/>
+      </w:r>
+      <w:r>
+        <w:rPr>
+          <w:rStyle w:val="NormalTok"/>
+        </w:rPr>
+        <w:t xml:space="preserve">     ggrepel,          </w:t>
+      </w:r>
+      <w:r>
+        <w:rPr>
+          <w:rStyle w:val="CommentTok"/>
+        </w:rPr>
+        <w:t xml:space="preserve"># smart labels</w:t>
+      </w:r>
+      <w:r>
+        <w:br/>
+      </w:r>
+      <w:r>
+        <w:rPr>
+          <w:rStyle w:val="NormalTok"/>
+        </w:rPr>
+        <w:t xml:space="preserve">     ggExtra,          </w:t>
+      </w:r>
+      <w:r>
+        <w:rPr>
+          <w:rStyle w:val="CommentTok"/>
+        </w:rPr>
+        <w:t xml:space="preserve"># fancy plots  </w:t>
+      </w:r>
+      <w:r>
+        <w:br/>
+      </w:r>
+      <w:r>
+        <w:rPr>
+          <w:rStyle w:val="NormalTok"/>
+        </w:rPr>
+        <w:t xml:space="preserve">     scales,           </w:t>
+      </w:r>
+      <w:r>
+        <w:rPr>
+          <w:rStyle w:val="CommentTok"/>
+        </w:rPr>
+        <w:t xml:space="preserve"># helper functions</w:t>
+      </w:r>
+      <w:r>
+        <w:br/>
+      </w:r>
+      <w:r>
+        <w:rPr>
+          <w:rStyle w:val="NormalTok"/>
+        </w:rPr>
+        <w:t xml:space="preserve">     apyramid,         </w:t>
+      </w:r>
+      <w:r>
+        <w:rPr>
+          <w:rStyle w:val="CommentTok"/>
+        </w:rPr>
+        <w:t xml:space="preserve"># age and sex pyramids</w:t>
+      </w:r>
+      <w:r>
+        <w:br/>
+      </w:r>
+      <w:r>
+        <w:rPr>
+          <w:rStyle w:val="NormalTok"/>
+        </w:rPr>
+        <w:t xml:space="preserve">     </w:t>
+      </w:r>
+      <w:r>
+        <w:br/>
+      </w:r>
+      <w:r>
+        <w:rPr>
+          <w:rStyle w:val="NormalTok"/>
+        </w:rPr>
+        <w:t xml:space="preserve">     </w:t>
+      </w:r>
+      <w:r>
+        <w:rPr>
+          <w:rStyle w:val="CommentTok"/>
+        </w:rPr>
+        <w:t xml:space="preserve"># routine reports</w:t>
+      </w:r>
+      <w:r>
+        <w:br/>
+      </w:r>
+      <w:r>
+        <w:rPr>
+          <w:rStyle w:val="NormalTok"/>
+        </w:rPr>
+        <w:t xml:space="preserve">     </w:t>
+      </w:r>
+      <w:r>
+        <w:rPr>
+          <w:rStyle w:val="DocumentationTok"/>
+        </w:rPr>
+        <w:t xml:space="preserve">#################</w:t>
+      </w:r>
+      <w:r>
+        <w:br/>
+      </w:r>
+      <w:r>
+        <w:rPr>
+          <w:rStyle w:val="NormalTok"/>
+        </w:rPr>
+        <w:t xml:space="preserve">     rmarkdown,        </w:t>
+      </w:r>
+      <w:r>
+        <w:rPr>
+          <w:rStyle w:val="CommentTok"/>
+        </w:rPr>
+        <w:t xml:space="preserve"># produce PDFs, Word Documents, Powerpoints, and HTML files</w:t>
+      </w:r>
+      <w:r>
+        <w:br/>
+      </w:r>
+      <w:r>
+        <w:br/>
+      </w:r>
+      <w:r>
+        <w:rPr>
+          <w:rStyle w:val="NormalTok"/>
+        </w:rPr>
+        <w:t xml:space="preserve">     </w:t>
+      </w:r>
+      <w:r>
+        <w:rPr>
+          <w:rStyle w:val="CommentTok"/>
+        </w:rPr>
+        <w:t xml:space="preserve"># tables for presentation</w:t>
+      </w:r>
+      <w:r>
+        <w:br/>
+      </w:r>
+      <w:r>
+        <w:rPr>
+          <w:rStyle w:val="NormalTok"/>
+        </w:rPr>
+        <w:t xml:space="preserve">     </w:t>
+      </w:r>
+      <w:r>
+        <w:rPr>
+          <w:rStyle w:val="DocumentationTok"/>
+        </w:rPr>
         <w:t xml:space="preserve">#########################</w:t>
       </w:r>
       <w:r>
@@ -3217,845 +3956,212 @@
         <w:rPr>
           <w:rStyle w:val="NormalTok"/>
         </w:rPr>
-        <w:t xml:space="preserve">     tidyverse,    </w:t>
+        <w:t xml:space="preserve">     knitr,            </w:t>
       </w:r>
       <w:r>
         <w:rPr>
           <w:rStyle w:val="CommentTok"/>
         </w:rPr>
-        <w:t xml:space="preserve"># includes many packages for tidy data wrangling and presentation</w:t>
-      </w:r>
-      <w:r>
-        <w:br/>
-      </w:r>
-      <w:r>
-        <w:rPr>
-          <w:rStyle w:val="NormalTok"/>
-        </w:rPr>
-        <w:t xml:space="preserve">          </w:t>
+        <w:t xml:space="preserve"># R Markdown report generation and html tables</w:t>
+      </w:r>
+      <w:r>
+        <w:br/>
+      </w:r>
+      <w:r>
+        <w:rPr>
+          <w:rStyle w:val="NormalTok"/>
+        </w:rPr>
+        <w:t xml:space="preserve">     flextable)        </w:t>
       </w:r>
       <w:r>
         <w:rPr>
           <w:rStyle w:val="CommentTok"/>
         </w:rPr>
-        <w:t xml:space="preserve">#dplyr,      # data management</w:t>
-      </w:r>
-      <w:r>
-        <w:br/>
-      </w:r>
-      <w:r>
-        <w:rPr>
-          <w:rStyle w:val="NormalTok"/>
-        </w:rPr>
-        <w:t xml:space="preserve">          </w:t>
+        <w:t xml:space="preserve"># HTML tables</w:t>
+      </w:r>
+      <w:r>
+        <w:br/>
+      </w:r>
+      <w:r>
+        <w:br/>
+      </w:r>
+      <w:r>
+        <w:rPr>
+          <w:rStyle w:val="DocumentationTok"/>
+        </w:rPr>
+        <w:t xml:space="preserve">#####################################################</w:t>
+      </w:r>
+      <w:r>
+        <w:br/>
       </w:r>
       <w:r>
         <w:rPr>
           <w:rStyle w:val="CommentTok"/>
         </w:rPr>
-        <w:t xml:space="preserve">#tidyr,      # data management</w:t>
-      </w:r>
-      <w:r>
-        <w:br/>
-      </w:r>
-      <w:r>
-        <w:rPr>
-          <w:rStyle w:val="NormalTok"/>
-        </w:rPr>
-        <w:t xml:space="preserve">          </w:t>
+        <w:t xml:space="preserve"># Packages required to install external dependencies:</w:t>
+      </w:r>
+      <w:r>
+        <w:br/>
+      </w:r>
+      <w:r>
+        <w:rPr>
+          <w:rStyle w:val="DocumentationTok"/>
+        </w:rPr>
+        <w:t xml:space="preserve">#####################################################</w:t>
+      </w:r>
+      <w:r>
+        <w:br/>
+      </w:r>
+      <w:r>
+        <w:rPr>
+          <w:rStyle w:val="NormalTok"/>
+        </w:rPr>
+        <w:t xml:space="preserve">     </w:t>
+      </w:r>
+      <w:r>
+        <w:br/>
       </w:r>
       <w:r>
         <w:rPr>
           <w:rStyle w:val="CommentTok"/>
         </w:rPr>
-        <w:t xml:space="preserve">#ggplot2,    # data visualization</w:t>
-      </w:r>
-      <w:r>
-        <w:br/>
-      </w:r>
-      <w:r>
-        <w:rPr>
-          <w:rStyle w:val="NormalTok"/>
-        </w:rPr>
-        <w:t xml:space="preserve">          </w:t>
+        <w:t xml:space="preserve"># tinytex (required for printing R markdown reports to .pdf):</w:t>
+      </w:r>
+      <w:r>
+        <w:br/>
+      </w:r>
+      <w:r>
+        <w:rPr>
+          <w:rStyle w:val="FunctionTok"/>
+        </w:rPr>
+        <w:t xml:space="preserve">install.packages</w:t>
+      </w:r>
+      <w:r>
+        <w:rPr>
+          <w:rStyle w:val="NormalTok"/>
+        </w:rPr>
+        <w:t xml:space="preserve">(</w:t>
+      </w:r>
+      <w:r>
+        <w:rPr>
+          <w:rStyle w:val="StringTok"/>
+        </w:rPr>
+        <w:t xml:space="preserve">"tinytex"</w:t>
+      </w:r>
+      <w:r>
+        <w:rPr>
+          <w:rStyle w:val="NormalTok"/>
+        </w:rPr>
+        <w:t xml:space="preserve">)</w:t>
+      </w:r>
+      <w:r>
+        <w:br/>
+      </w:r>
+      <w:r>
+        <w:rPr>
+          <w:rStyle w:val="NormalTok"/>
+        </w:rPr>
+        <w:t xml:space="preserve">tinytex</w:t>
+      </w:r>
+      <w:r>
+        <w:rPr>
+          <w:rStyle w:val="SpecialCharTok"/>
+        </w:rPr>
+        <w:t xml:space="preserve">::</w:t>
+      </w:r>
+      <w:r>
+        <w:rPr>
+          <w:rStyle w:val="FunctionTok"/>
+        </w:rPr>
+        <w:t xml:space="preserve">install_tinytex</w:t>
+      </w:r>
+      <w:r>
+        <w:rPr>
+          <w:rStyle w:val="NormalTok"/>
+        </w:rPr>
+        <w:t xml:space="preserve">()</w:t>
+      </w:r>
+      <w:r>
+        <w:br/>
+      </w:r>
+      <w:r>
+        <w:br/>
       </w:r>
       <w:r>
         <w:rPr>
           <w:rStyle w:val="CommentTok"/>
         </w:rPr>
-        <w:t xml:space="preserve">#stringr,    # work with strings and characters</w:t>
-      </w:r>
-      <w:r>
-        <w:br/>
-      </w:r>
-      <w:r>
-        <w:rPr>
-          <w:rStyle w:val="NormalTok"/>
-        </w:rPr>
-        <w:t xml:space="preserve">          </w:t>
-      </w:r>
-      <w:r>
-        <w:rPr>
-          <w:rStyle w:val="CommentTok"/>
-        </w:rPr>
-        <w:t xml:space="preserve">#forcats,    # work with factors </w:t>
-      </w:r>
-      <w:r>
-        <w:br/>
-      </w:r>
-      <w:r>
-        <w:rPr>
-          <w:rStyle w:val="NormalTok"/>
-        </w:rPr>
-        <w:t xml:space="preserve">          </w:t>
-      </w:r>
-      <w:r>
-        <w:rPr>
-          <w:rStyle w:val="CommentTok"/>
-        </w:rPr>
-        <w:t xml:space="preserve">#lubridate,  # work with dates</w:t>
-      </w:r>
-      <w:r>
-        <w:br/>
-      </w:r>
-      <w:r>
-        <w:rPr>
-          <w:rStyle w:val="NormalTok"/>
-        </w:rPr>
-        <w:t xml:space="preserve">          </w:t>
-      </w:r>
-      <w:r>
-        <w:rPr>
-          <w:rStyle w:val="CommentTok"/>
-        </w:rPr>
-        <w:t xml:space="preserve">#purrr       # iteration and working with lists</w:t>
-      </w:r>
-      <w:r>
-        <w:br/>
-      </w:r>
-      <w:r>
-        <w:rPr>
-          <w:rStyle w:val="NormalTok"/>
-        </w:rPr>
-        <w:t xml:space="preserve">     epitrix,      </w:t>
-      </w:r>
-      <w:r>
-        <w:rPr>
-          <w:rStyle w:val="CommentTok"/>
-        </w:rPr>
-        <w:t xml:space="preserve"># Useful epi functions</w:t>
-      </w:r>
-      <w:r>
-        <w:br/>
-      </w:r>
-      <w:r>
-        <w:br/>
-      </w:r>
-      <w:r>
-        <w:rPr>
-          <w:rStyle w:val="NormalTok"/>
-        </w:rPr>
-        <w:t xml:space="preserve">     </w:t>
-      </w:r>
-      <w:r>
-        <w:br/>
-      </w:r>
-      <w:r>
-        <w:rPr>
-          <w:rStyle w:val="NormalTok"/>
-        </w:rPr>
-        <w:t xml:space="preserve">     </w:t>
-      </w:r>
-      <w:r>
-        <w:rPr>
-          <w:rStyle w:val="CommentTok"/>
-        </w:rPr>
-        <w:t xml:space="preserve"># statistics  </w:t>
-      </w:r>
-      <w:r>
-        <w:br/>
-      </w:r>
-      <w:r>
-        <w:rPr>
-          <w:rStyle w:val="NormalTok"/>
-        </w:rPr>
-        <w:t xml:space="preserve">     </w:t>
+        <w:t xml:space="preserve"># webshot (required for printing HTML images to Microsoft Word or .pdf):</w:t>
+      </w:r>
+      <w:r>
+        <w:br/>
+      </w:r>
+      <w:r>
+        <w:rPr>
+          <w:rStyle w:val="FunctionTok"/>
+        </w:rPr>
+        <w:t xml:space="preserve">install.packages</w:t>
+      </w:r>
+      <w:r>
+        <w:rPr>
+          <w:rStyle w:val="NormalTok"/>
+        </w:rPr>
+        <w:t xml:space="preserve">(</w:t>
+      </w:r>
+      <w:r>
+        <w:rPr>
+          <w:rStyle w:val="StringTok"/>
+        </w:rPr>
+        <w:t xml:space="preserve">"webshot"</w:t>
+      </w:r>
+      <w:r>
+        <w:rPr>
+          <w:rStyle w:val="NormalTok"/>
+        </w:rPr>
+        <w:t xml:space="preserve">)</w:t>
+      </w:r>
+      <w:r>
+        <w:br/>
+      </w:r>
+      <w:r>
+        <w:rPr>
+          <w:rStyle w:val="NormalTok"/>
+        </w:rPr>
+        <w:t xml:space="preserve">webshot</w:t>
+      </w:r>
+      <w:r>
+        <w:rPr>
+          <w:rStyle w:val="SpecialCharTok"/>
+        </w:rPr>
+        <w:t xml:space="preserve">::</w:t>
+      </w:r>
+      <w:r>
+        <w:rPr>
+          <w:rStyle w:val="FunctionTok"/>
+        </w:rPr>
+        <w:t xml:space="preserve">install_phantomjs</w:t>
+      </w:r>
+      <w:r>
+        <w:rPr>
+          <w:rStyle w:val="NormalTok"/>
+        </w:rPr>
+        <w:t xml:space="preserve">()</w:t>
+      </w:r>
+      <w:r>
+        <w:br/>
+      </w:r>
+      <w:r>
+        <w:br/>
       </w:r>
       <w:r>
         <w:rPr>
           <w:rStyle w:val="DocumentationTok"/>
         </w:rPr>
-        <w:t xml:space="preserve">############</w:t>
-      </w:r>
-      <w:r>
-        <w:br/>
-      </w:r>
-      <w:r>
-        <w:rPr>
-          <w:rStyle w:val="NormalTok"/>
-        </w:rPr>
-        <w:t xml:space="preserve">     janitor,      </w:t>
-      </w:r>
-      <w:r>
-        <w:rPr>
-          <w:rStyle w:val="CommentTok"/>
-        </w:rPr>
-        <w:t xml:space="preserve"># tables and data cleaning</w:t>
-      </w:r>
-      <w:r>
-        <w:br/>
-      </w:r>
-      <w:r>
-        <w:rPr>
-          <w:rStyle w:val="NormalTok"/>
-        </w:rPr>
-        <w:t xml:space="preserve">     gtsummary,    </w:t>
-      </w:r>
-      <w:r>
-        <w:rPr>
-          <w:rStyle w:val="CommentTok"/>
-        </w:rPr>
-        <w:t xml:space="preserve"># making descriptive and statistical tables</w:t>
-      </w:r>
-      <w:r>
-        <w:br/>
-      </w:r>
-      <w:r>
-        <w:rPr>
-          <w:rStyle w:val="NormalTok"/>
-        </w:rPr>
-        <w:t xml:space="preserve">     rstatix,      </w:t>
-      </w:r>
-      <w:r>
-        <w:rPr>
-          <w:rStyle w:val="CommentTok"/>
-        </w:rPr>
-        <w:t xml:space="preserve"># quickly run statistical tests and summaries</w:t>
-      </w:r>
-      <w:r>
-        <w:br/>
-      </w:r>
-      <w:r>
-        <w:br/>
-      </w:r>
-      <w:r>
-        <w:rPr>
-          <w:rStyle w:val="NormalTok"/>
-        </w:rPr>
-        <w:t xml:space="preserve">     </w:t>
-      </w:r>
-      <w:r>
-        <w:rPr>
-          <w:rStyle w:val="CommentTok"/>
-        </w:rPr>
-        <w:t xml:space="preserve"># plots - general</w:t>
-      </w:r>
-      <w:r>
-        <w:br/>
-      </w:r>
-      <w:r>
-        <w:rPr>
-          <w:rStyle w:val="NormalTok"/>
-        </w:rPr>
-        <w:t xml:space="preserve">     </w:t>
-      </w:r>
-      <w:r>
-        <w:rPr>
-          <w:rStyle w:val="DocumentationTok"/>
-        </w:rPr>
-        <w:t xml:space="preserve">#################</w:t>
-      </w:r>
-      <w:r>
-        <w:br/>
-      </w:r>
-      <w:r>
-        <w:rPr>
-          <w:rStyle w:val="NormalTok"/>
-        </w:rPr>
-        <w:t xml:space="preserve">     </w:t>
-      </w:r>
-      <w:r>
-        <w:rPr>
-          <w:rStyle w:val="CommentTok"/>
-        </w:rPr>
-        <w:t xml:space="preserve">#ggplot2,         # included in tidyverse</w:t>
-      </w:r>
-      <w:r>
-        <w:br/>
-      </w:r>
-      <w:r>
-        <w:rPr>
-          <w:rStyle w:val="NormalTok"/>
-        </w:rPr>
-        <w:t xml:space="preserve">     cowplot,          </w:t>
-      </w:r>
-      <w:r>
-        <w:rPr>
-          <w:rStyle w:val="CommentTok"/>
-        </w:rPr>
-        <w:t xml:space="preserve"># combining plots  </w:t>
-      </w:r>
-      <w:r>
-        <w:br/>
-      </w:r>
-      <w:r>
-        <w:rPr>
-          <w:rStyle w:val="NormalTok"/>
-        </w:rPr>
-        <w:t xml:space="preserve">     RColorBrewer,     </w:t>
-      </w:r>
-      <w:r>
-        <w:rPr>
-          <w:rStyle w:val="CommentTok"/>
-        </w:rPr>
-        <w:t xml:space="preserve"># color scales</w:t>
-      </w:r>
-      <w:r>
-        <w:br/>
-      </w:r>
-      <w:r>
-        <w:rPr>
-          <w:rStyle w:val="NormalTok"/>
-        </w:rPr>
-        <w:t xml:space="preserve">     incidence2,       </w:t>
-      </w:r>
-      <w:r>
-        <w:rPr>
-          <w:rStyle w:val="CommentTok"/>
-        </w:rPr>
-        <w:t xml:space="preserve"># Make epicurves and handle incidence data</w:t>
-      </w:r>
-      <w:r>
-        <w:br/>
-      </w:r>
-      <w:r>
-        <w:rPr>
-          <w:rStyle w:val="NormalTok"/>
-        </w:rPr>
-        <w:t xml:space="preserve">     i2extras,         </w:t>
-      </w:r>
-      <w:r>
-        <w:rPr>
-          <w:rStyle w:val="CommentTok"/>
-        </w:rPr>
-        <w:t xml:space="preserve"># Extra functions for the incidence2 package</w:t>
-      </w:r>
-      <w:r>
-        <w:br/>
-      </w:r>
-      <w:r>
-        <w:rPr>
-          <w:rStyle w:val="NormalTok"/>
-        </w:rPr>
-        <w:t xml:space="preserve">     gghighlight,      </w:t>
-      </w:r>
-      <w:r>
-        <w:rPr>
-          <w:rStyle w:val="CommentTok"/>
-        </w:rPr>
-        <w:t xml:space="preserve"># highlight a subset</w:t>
-      </w:r>
-      <w:r>
-        <w:br/>
-      </w:r>
-      <w:r>
-        <w:rPr>
-          <w:rStyle w:val="NormalTok"/>
-        </w:rPr>
-        <w:t xml:space="preserve">     ggrepel,          </w:t>
-      </w:r>
-      <w:r>
-        <w:rPr>
-          <w:rStyle w:val="CommentTok"/>
-        </w:rPr>
-        <w:t xml:space="preserve"># smart labels</w:t>
-      </w:r>
-      <w:r>
-        <w:br/>
-      </w:r>
-      <w:r>
-        <w:rPr>
-          <w:rStyle w:val="NormalTok"/>
-        </w:rPr>
-        <w:t xml:space="preserve">     ggExtra,          </w:t>
-      </w:r>
-      <w:r>
-        <w:rPr>
-          <w:rStyle w:val="CommentTok"/>
-        </w:rPr>
-        <w:t xml:space="preserve"># fancy plots  </w:t>
-      </w:r>
-      <w:r>
-        <w:br/>
-      </w:r>
-      <w:r>
-        <w:rPr>
-          <w:rStyle w:val="NormalTok"/>
-        </w:rPr>
-        <w:t xml:space="preserve">     scales,           </w:t>
-      </w:r>
-      <w:r>
-        <w:rPr>
-          <w:rStyle w:val="CommentTok"/>
-        </w:rPr>
-        <w:t xml:space="preserve"># helper functions</w:t>
-      </w:r>
-      <w:r>
-        <w:br/>
-      </w:r>
-      <w:r>
-        <w:rPr>
-          <w:rStyle w:val="NormalTok"/>
-        </w:rPr>
-        <w:t xml:space="preserve">     apyramid,         </w:t>
-      </w:r>
-      <w:r>
-        <w:rPr>
-          <w:rStyle w:val="CommentTok"/>
-        </w:rPr>
-        <w:t xml:space="preserve"># age and sex pyramids</w:t>
-      </w:r>
-      <w:r>
-        <w:br/>
-      </w:r>
-      <w:r>
-        <w:br/>
-      </w:r>
-      <w:r>
-        <w:rPr>
-          <w:rStyle w:val="NormalTok"/>
-        </w:rPr>
-        <w:t xml:space="preserve">     </w:t>
-      </w:r>
-      <w:r>
-        <w:rPr>
-          <w:rStyle w:val="CommentTok"/>
-        </w:rPr>
-        <w:t xml:space="preserve"># routine reports</w:t>
-      </w:r>
-      <w:r>
-        <w:br/>
-      </w:r>
-      <w:r>
-        <w:rPr>
-          <w:rStyle w:val="NormalTok"/>
-        </w:rPr>
-        <w:t xml:space="preserve">     </w:t>
-      </w:r>
-      <w:r>
-        <w:rPr>
-          <w:rStyle w:val="DocumentationTok"/>
-        </w:rPr>
-        <w:t xml:space="preserve">#################</w:t>
-      </w:r>
-      <w:r>
-        <w:br/>
-      </w:r>
-      <w:r>
-        <w:rPr>
-          <w:rStyle w:val="NormalTok"/>
-        </w:rPr>
-        <w:t xml:space="preserve">     rmarkdown,        </w:t>
-      </w:r>
-      <w:r>
-        <w:rPr>
-          <w:rStyle w:val="CommentTok"/>
-        </w:rPr>
-        <w:t xml:space="preserve"># produce PDFs, Word Documents, Powerpoints, and HTML files</w:t>
-      </w:r>
-      <w:r>
-        <w:br/>
-      </w:r>
-      <w:r>
-        <w:rPr>
-          <w:rStyle w:val="NormalTok"/>
-        </w:rPr>
-        <w:t xml:space="preserve">     reportfactory,    </w:t>
-      </w:r>
-      <w:r>
-        <w:rPr>
-          <w:rStyle w:val="CommentTok"/>
-        </w:rPr>
-        <w:t xml:space="preserve"># auto-organization of R Markdown outputs</w:t>
-      </w:r>
-      <w:r>
-        <w:br/>
-      </w:r>
-      <w:r>
-        <w:rPr>
-          <w:rStyle w:val="NormalTok"/>
-        </w:rPr>
-        <w:t xml:space="preserve">     officer,          </w:t>
-      </w:r>
-      <w:r>
-        <w:rPr>
-          <w:rStyle w:val="CommentTok"/>
-        </w:rPr>
-        <w:t xml:space="preserve"># powerpoints</w:t>
-      </w:r>
-      <w:r>
-        <w:br/>
-      </w:r>
-      <w:r>
-        <w:rPr>
-          <w:rStyle w:val="NormalTok"/>
-        </w:rPr>
-        <w:t xml:space="preserve">     </w:t>
-      </w:r>
-      <w:r>
-        <w:br/>
-      </w:r>
-      <w:r>
-        <w:rPr>
-          <w:rStyle w:val="NormalTok"/>
-        </w:rPr>
-        <w:t xml:space="preserve">     </w:t>
-      </w:r>
-      <w:r>
-        <w:rPr>
-          <w:rStyle w:val="CommentTok"/>
-        </w:rPr>
-        <w:t xml:space="preserve"># dashboards</w:t>
-      </w:r>
-      <w:r>
-        <w:br/>
-      </w:r>
-      <w:r>
-        <w:rPr>
-          <w:rStyle w:val="NormalTok"/>
-        </w:rPr>
-        <w:t xml:space="preserve">     </w:t>
-      </w:r>
-      <w:r>
-        <w:rPr>
-          <w:rStyle w:val="DocumentationTok"/>
-        </w:rPr>
-        <w:t xml:space="preserve">############</w:t>
-      </w:r>
-      <w:r>
-        <w:br/>
-      </w:r>
-      <w:r>
-        <w:rPr>
-          <w:rStyle w:val="NormalTok"/>
-        </w:rPr>
-        <w:t xml:space="preserve">     flexdashboard,    </w:t>
-      </w:r>
-      <w:r>
-        <w:rPr>
-          <w:rStyle w:val="CommentTok"/>
-        </w:rPr>
-        <w:t xml:space="preserve"># convert an R Markdown script into a dashboard</w:t>
-      </w:r>
-      <w:r>
-        <w:br/>
-      </w:r>
-      <w:r>
-        <w:rPr>
-          <w:rStyle w:val="NormalTok"/>
-        </w:rPr>
-        <w:t xml:space="preserve">  </w:t>
-      </w:r>
-      <w:r>
-        <w:br/>
-      </w:r>
-      <w:r>
-        <w:rPr>
-          <w:rStyle w:val="NormalTok"/>
-        </w:rPr>
-        <w:t xml:space="preserve">     </w:t>
-      </w:r>
-      <w:r>
-        <w:rPr>
-          <w:rStyle w:val="CommentTok"/>
-        </w:rPr>
-        <w:t xml:space="preserve"># tables for presentation</w:t>
-      </w:r>
-      <w:r>
-        <w:br/>
-      </w:r>
-      <w:r>
-        <w:rPr>
-          <w:rStyle w:val="NormalTok"/>
-        </w:rPr>
-        <w:t xml:space="preserve">     </w:t>
-      </w:r>
-      <w:r>
-        <w:rPr>
-          <w:rStyle w:val="DocumentationTok"/>
-        </w:rPr>
-        <w:t xml:space="preserve">#########################</w:t>
-      </w:r>
-      <w:r>
-        <w:br/>
-      </w:r>
-      <w:r>
-        <w:rPr>
-          <w:rStyle w:val="NormalTok"/>
-        </w:rPr>
-        <w:t xml:space="preserve">     knitr,            </w:t>
-      </w:r>
-      <w:r>
-        <w:rPr>
-          <w:rStyle w:val="CommentTok"/>
-        </w:rPr>
-        <w:t xml:space="preserve"># R Markdown report generation and html tables</w:t>
-      </w:r>
-      <w:r>
-        <w:br/>
-      </w:r>
-      <w:r>
-        <w:rPr>
-          <w:rStyle w:val="NormalTok"/>
-        </w:rPr>
-        <w:t xml:space="preserve">     flextable        </w:t>
-      </w:r>
-      <w:r>
-        <w:rPr>
-          <w:rStyle w:val="CommentTok"/>
-        </w:rPr>
-        <w:t xml:space="preserve"># HTML tables</w:t>
-      </w:r>
-      <w:r>
-        <w:br/>
-      </w:r>
-      <w:r>
-        <w:rPr>
-          <w:rStyle w:val="NormalTok"/>
-        </w:rPr>
-        <w:t xml:space="preserve">     </w:t>
-      </w:r>
-      <w:r>
-        <w:rPr>
-          <w:rStyle w:val="CommentTok"/>
-        </w:rPr>
-        <w:t xml:space="preserve">#DT,              # HTML tables (alternative)</w:t>
-      </w:r>
-      <w:r>
-        <w:br/>
-      </w:r>
-      <w:r>
-        <w:rPr>
-          <w:rStyle w:val="NormalTok"/>
-        </w:rPr>
-        <w:t xml:space="preserve">     </w:t>
-      </w:r>
-      <w:r>
-        <w:rPr>
-          <w:rStyle w:val="CommentTok"/>
-        </w:rPr>
-        <w:t xml:space="preserve">#gt,              # HTML tables (alternative)</w:t>
-      </w:r>
-      <w:r>
-        <w:br/>
-      </w:r>
-      <w:r>
-        <w:rPr>
-          <w:rStyle w:val="NormalTok"/>
-        </w:rPr>
-        <w:t xml:space="preserve">     </w:t>
-      </w:r>
-      <w:r>
-        <w:rPr>
-          <w:rStyle w:val="CommentTok"/>
-        </w:rPr>
-        <w:t xml:space="preserve">#huxtable,        # HTML tables (alternative) </w:t>
-      </w:r>
-      <w:r>
-        <w:br/>
-      </w:r>
-      <w:r>
-        <w:br/>
-      </w:r>
-      <w:r>
-        <w:rPr>
-          <w:rStyle w:val="NormalTok"/>
-        </w:rPr>
-        <w:t xml:space="preserve">)</w:t>
-      </w:r>
-      <w:r>
-        <w:br/>
-      </w:r>
-      <w:r>
-        <w:br/>
-      </w:r>
-      <w:r>
-        <w:rPr>
-          <w:rStyle w:val="DocumentationTok"/>
-        </w:rPr>
         <w:t xml:space="preserve">#####################################################</w:t>
       </w:r>
-      <w:r>
-        <w:br/>
-      </w:r>
-      <w:r>
-        <w:rPr>
-          <w:rStyle w:val="CommentTok"/>
-        </w:rPr>
-        <w:t xml:space="preserve"># Packages required to install external dependencies:</w:t>
-      </w:r>
-      <w:r>
-        <w:br/>
-      </w:r>
-      <w:r>
-        <w:rPr>
-          <w:rStyle w:val="DocumentationTok"/>
-        </w:rPr>
-        <w:t xml:space="preserve">#####################################################</w:t>
-      </w:r>
-      <w:r>
-        <w:br/>
-      </w:r>
-      <w:r>
-        <w:rPr>
-          <w:rStyle w:val="NormalTok"/>
-        </w:rPr>
-        <w:t xml:space="preserve">     </w:t>
-      </w:r>
-      <w:r>
-        <w:br/>
-      </w:r>
-      <w:r>
-        <w:rPr>
-          <w:rStyle w:val="CommentTok"/>
-        </w:rPr>
-        <w:t xml:space="preserve"># tinytex (required for printing R markdown reports to .pdf):</w:t>
-      </w:r>
-      <w:r>
-        <w:br/>
-      </w:r>
-      <w:r>
-        <w:rPr>
-          <w:rStyle w:val="FunctionTok"/>
-        </w:rPr>
-        <w:t xml:space="preserve">install.packages</w:t>
-      </w:r>
-      <w:r>
-        <w:rPr>
-          <w:rStyle w:val="NormalTok"/>
-        </w:rPr>
-        <w:t xml:space="preserve">(</w:t>
-      </w:r>
-      <w:r>
-        <w:rPr>
-          <w:rStyle w:val="StringTok"/>
-        </w:rPr>
-        <w:t xml:space="preserve">"tinytex"</w:t>
-      </w:r>
-      <w:r>
-        <w:rPr>
-          <w:rStyle w:val="NormalTok"/>
-        </w:rPr>
-        <w:t xml:space="preserve">)</w:t>
-      </w:r>
-      <w:r>
-        <w:br/>
-      </w:r>
-      <w:r>
-        <w:rPr>
-          <w:rStyle w:val="NormalTok"/>
-        </w:rPr>
-        <w:t xml:space="preserve">tinytex</w:t>
-      </w:r>
-      <w:r>
-        <w:rPr>
-          <w:rStyle w:val="SpecialCharTok"/>
-        </w:rPr>
-        <w:t xml:space="preserve">::</w:t>
-      </w:r>
-      <w:r>
-        <w:rPr>
-          <w:rStyle w:val="FunctionTok"/>
-        </w:rPr>
-        <w:t xml:space="preserve">install_tinytex</w:t>
-      </w:r>
-      <w:r>
-        <w:rPr>
-          <w:rStyle w:val="NormalTok"/>
-        </w:rPr>
-        <w:t xml:space="preserve">()</w:t>
-      </w:r>
-      <w:r>
-        <w:br/>
-      </w:r>
-      <w:r>
-        <w:br/>
-      </w:r>
-      <w:r>
-        <w:rPr>
-          <w:rStyle w:val="CommentTok"/>
-        </w:rPr>
-        <w:t xml:space="preserve"># webshot (required for printing HTML images to Microsoft Word or .pdf):</w:t>
-      </w:r>
-      <w:r>
-        <w:br/>
-      </w:r>
-      <w:r>
-        <w:rPr>
-          <w:rStyle w:val="FunctionTok"/>
-        </w:rPr>
-        <w:t xml:space="preserve">install.packages</w:t>
-      </w:r>
-      <w:r>
-        <w:rPr>
-          <w:rStyle w:val="NormalTok"/>
-        </w:rPr>
-        <w:t xml:space="preserve">(</w:t>
-      </w:r>
-      <w:r>
-        <w:rPr>
-          <w:rStyle w:val="StringTok"/>
-        </w:rPr>
-        <w:t xml:space="preserve">"webshot"</w:t>
-      </w:r>
-      <w:r>
-        <w:rPr>
-          <w:rStyle w:val="NormalTok"/>
-        </w:rPr>
-        <w:t xml:space="preserve">)</w:t>
-      </w:r>
-      <w:r>
-        <w:br/>
-      </w:r>
-      <w:r>
-        <w:rPr>
-          <w:rStyle w:val="NormalTok"/>
-        </w:rPr>
-        <w:t xml:space="preserve">webshot</w:t>
-      </w:r>
-      <w:r>
-        <w:rPr>
-          <w:rStyle w:val="SpecialCharTok"/>
-        </w:rPr>
-        <w:t xml:space="preserve">::</w:t>
-      </w:r>
-      <w:r>
-        <w:rPr>
-          <w:rStyle w:val="FunctionTok"/>
-        </w:rPr>
-        <w:t xml:space="preserve">install_phantomjs</w:t>
-      </w:r>
-      <w:r>
-        <w:rPr>
-          <w:rStyle w:val="NormalTok"/>
-        </w:rPr>
-        <w:t xml:space="preserve">()</w:t>
-      </w:r>
-      <w:r>
-        <w:br/>
-      </w:r>
-      <w:r>
-        <w:br/>
-      </w:r>
-      <w:r>
-        <w:rPr>
-          <w:rStyle w:val="DocumentationTok"/>
-        </w:rPr>
-        <w:t xml:space="preserve">#####################################################</w:t>
-      </w:r>
-    </w:p>
-    <w:bookmarkEnd w:id="60"/>
-    <w:bookmarkStart w:id="63" w:name="rtools"/>
+    </w:p>
+    <w:bookmarkEnd w:id="103"/>
+    <w:bookmarkStart w:id="108" w:name="rtools"/>
     <w:p>
       <w:pPr>
         <w:pStyle w:val="Heading1"/>
@@ -4090,7 +4196,7 @@
       <w:r>
         <w:t xml:space="preserve"> </w:t>
       </w:r>
-      <w:hyperlink r:id="rId61">
+      <w:hyperlink r:id="rId104">
         <w:r>
           <w:rPr>
             <w:rStyle w:val="Hyperlink"/>
@@ -4129,18 +4235,18 @@
           <wp:inline>
             <wp:extent cx="5334000" cy="2538034"/>
             <wp:effectExtent b="0" l="0" r="0" t="0"/>
-            <wp:docPr descr="Installing Rtools" title="" id="1" name="Picture"/>
+            <wp:docPr descr="Installing Rtools" title="" id="106" name="Picture"/>
             <a:graphic>
               <a:graphicData uri="http://schemas.openxmlformats.org/drawingml/2006/picture">
                 <pic:pic>
                   <pic:nvPicPr>
-                    <pic:cNvPr descr="../../images/screenshots/InstallR_fig23_rtools.png" id="0" name="Picture"/>
+                    <pic:cNvPr descr="../../images/screenshots/InstallR_fig23_rtools.png" id="107" name="Picture"/>
                     <pic:cNvPicPr>
                       <a:picLocks noChangeArrowheads="1" noChangeAspect="1"/>
                     </pic:cNvPicPr>
                   </pic:nvPicPr>
                   <pic:blipFill>
-                    <a:blip r:embed="rId62"/>
+                    <a:blip r:embed="rId105"/>
                     <a:stretch>
                       <a:fillRect/>
                     </a:stretch>
@@ -4213,8 +4319,8 @@
         <w:t xml:space="preserve">(where you also installed R and RStudio) as the install location, when prompted.</w:t>
       </w:r>
     </w:p>
-    <w:bookmarkEnd w:id="63"/>
-    <w:bookmarkStart w:id="67" w:name="git"/>
+    <w:bookmarkEnd w:id="108"/>
+    <w:bookmarkStart w:id="114" w:name="git"/>
     <w:p>
       <w:pPr>
         <w:pStyle w:val="Heading1"/>
@@ -4245,7 +4351,7 @@
       <w:r>
         <w:t xml:space="preserve"> </w:t>
       </w:r>
-      <w:hyperlink r:id="rId64">
+      <w:hyperlink r:id="rId109">
         <w:r>
           <w:rPr>
             <w:rStyle w:val="Hyperlink"/>
@@ -4270,7 +4376,7 @@
       <w:r>
         <w:t xml:space="preserve"> </w:t>
       </w:r>
-      <w:hyperlink r:id="rId65">
+      <w:hyperlink r:id="rId110">
         <w:r>
           <w:rPr>
             <w:rStyle w:val="Hyperlink"/>
@@ -4306,18 +4412,18 @@
           <wp:inline>
             <wp:extent cx="5072513" cy="3311090"/>
             <wp:effectExtent b="0" l="0" r="0" t="0"/>
-            <wp:docPr descr="Installing Rtools" title="" id="1" name="Picture"/>
+            <wp:docPr descr="Installing Rtools" title="" id="112" name="Picture"/>
             <a:graphic>
               <a:graphicData uri="http://schemas.openxmlformats.org/drawingml/2006/picture">
                 <pic:pic>
                   <pic:nvPicPr>
-                    <pic:cNvPr descr="../../images/screenshots/InstallR_fig24_git.png" id="0" name="Picture"/>
+                    <pic:cNvPr descr="../../images/screenshots/InstallR_fig24_git.png" id="113" name="Picture"/>
                     <pic:cNvPicPr>
                       <a:picLocks noChangeArrowheads="1" noChangeAspect="1"/>
                     </pic:cNvPicPr>
                   </pic:nvPicPr>
                   <pic:blipFill>
-                    <a:blip r:embed="rId66"/>
+                    <a:blip r:embed="rId111"/>
                     <a:stretch>
                       <a:fillRect/>
                     </a:stretch>
@@ -4360,8 +4466,8 @@
         <w:t xml:space="preserve">Note that Git needs to interact with any file on your computer that contains code that you want to upload to a repository; for this reason we recommend checking that it is set up correctly with an experienced user before trying it.</w:t>
       </w:r>
     </w:p>
-    <w:bookmarkEnd w:id="67"/>
-    <w:bookmarkStart w:id="68" w:name="wrap-up"/>
+    <w:bookmarkEnd w:id="114"/>
+    <w:bookmarkStart w:id="115" w:name="wrap-up"/>
     <w:p>
       <w:pPr>
         <w:pStyle w:val="Heading1"/>
@@ -4375,10 +4481,10 @@
         <w:pStyle w:val="FirstParagraph"/>
       </w:pPr>
       <w:r>
-        <w:t xml:space="preserve">If you have successfully installed all the software in this guide, you are ready to begin and we wish you well on your R learning journey! If you have any difficulties, please don’t hesitate to contact the course organzer or designated point of contact and we will organize a session to help you. We do recommend that you attempt installations sufficiently in time before the course, so that we can help troubleshoot if needs be.</w:t>
-      </w:r>
-    </w:p>
-    <w:bookmarkEnd w:id="68"/>
+        <w:t xml:space="preserve">If you have successfully installed all the software in this guide, you are ready to begin and we wish you well on your R learning journey! If you have any difficulties, please don’t hesitate to contact the course organizer or designated point of contact and we will organize a session to help you. We do recommend that you attempt installations sufficiently in time before the course, so that we can help troubleshoot if needs be.</w:t>
+      </w:r>
+    </w:p>
+    <w:bookmarkEnd w:id="115"/>
     <w:sectPr/>
   </w:body>
 </w:document>
@@ -4653,6 +4759,9 @@
     <w:abstractNumId w:val="991"/>
   </w:num>
   <w:num w:numId="1002">
+    <w:abstractNumId w:val="991"/>
+  </w:num>
+  <w:num w:numId="1003">
     <w:abstractNumId w:val="99411"/>
     <w:lvlOverride w:ilvl="0">
       <w:startOverride w:val="1"/>
@@ -4682,13 +4791,13 @@
       <w:startOverride w:val="1"/>
     </w:lvlOverride>
   </w:num>
-  <w:num w:numId="1003">
-    <w:abstractNumId w:val="991"/>
-  </w:num>
   <w:num w:numId="1004">
     <w:abstractNumId w:val="991"/>
   </w:num>
   <w:num w:numId="1005">
+    <w:abstractNumId w:val="991"/>
+  </w:num>
+  <w:num w:numId="1006">
     <w:abstractNumId w:val="99411"/>
     <w:lvlOverride w:ilvl="0">
       <w:startOverride w:val="1"/>
@@ -4718,7 +4827,7 @@
       <w:startOverride w:val="1"/>
     </w:lvlOverride>
   </w:num>
-  <w:num w:numId="1006">
+  <w:num w:numId="1007">
     <w:abstractNumId w:val="991"/>
   </w:num>
 </w:numbering>

</xml_diff>